<commit_message>
Thêm kiểm thử chức năng
</commit_message>
<xml_diff>
--- a/CSE481-Sprint.docx
+++ b/CSE481-Sprint.docx
@@ -77,10 +77,10 @@
             <v:path o:extrusionok="f" gradientshapeok="t" o:connecttype="rect"/>
             <o:lock v:ext="edit" aspectratio="t"/>
           </v:shapetype>
-          <v:shape id="rectole0000000000" o:spid="_x0000_i1025" type="#_x0000_t75" style="width:268.35pt;height:148.7pt" o:ole="">
+          <v:shape id="rectole0000000000" o:spid="_x0000_i1025" type="#_x0000_t75" style="width:268.5pt;height:148.5pt" o:ole="">
             <v:imagedata r:id="rId8" o:title=""/>
           </v:shape>
-          <o:OLEObject Type="Embed" ProgID="StaticMetafile" ShapeID="rectole0000000000" DrawAspect="Content" ObjectID="_1758481886" r:id="rId9"/>
+          <o:OLEObject Type="Embed" ProgID="StaticMetafile" ShapeID="rectole0000000000" DrawAspect="Content" ObjectID="_1758483900" r:id="rId9"/>
         </w:object>
       </w:r>
     </w:p>
@@ -377,6 +377,7 @@
           <w:i/>
           <w:sz w:val="26"/>
         </w:rPr>
+        <w:lastRenderedPageBreak/>
         <w:t>Hà Nội, tháng 10 năm 2023</w:t>
       </w:r>
     </w:p>
@@ -446,10 +447,10 @@
       </w:pPr>
       <w:r>
         <w:object w:dxaOrig="8640" w:dyaOrig="3975" w14:anchorId="6199059F">
-          <v:shape id="rectole0000000001" o:spid="_x0000_i1026" type="#_x0000_t75" style="width:6in;height:199.15pt" o:ole="">
+          <v:shape id="rectole0000000001" o:spid="_x0000_i1026" type="#_x0000_t75" style="width:6in;height:199.5pt" o:ole="">
             <v:imagedata r:id="rId10" o:title=""/>
           </v:shape>
-          <o:OLEObject Type="Embed" ProgID="StaticDib" ShapeID="rectole0000000001" DrawAspect="Content" ObjectID="_1758481887" r:id="rId11"/>
+          <o:OLEObject Type="Embed" ProgID="StaticDib" ShapeID="rectole0000000001" DrawAspect="Content" ObjectID="_1758483901" r:id="rId11"/>
         </w:object>
       </w:r>
     </w:p>
@@ -475,6 +476,7 @@
         <w:pStyle w:val="Heading2"/>
       </w:pPr>
       <w:r>
+        <w:lastRenderedPageBreak/>
         <w:t xml:space="preserve">1.2 Biểu đồ </w:t>
       </w:r>
       <w:r>
@@ -657,6 +659,7 @@
           <w:sz w:val="30"/>
           <w:szCs w:val="30"/>
         </w:rPr>
+        <w:lastRenderedPageBreak/>
         <w:t>1.2.3 DFD Level</w:t>
       </w:r>
       <w:r>
@@ -809,6 +812,7 @@
           <w:sz w:val="30"/>
           <w:szCs w:val="30"/>
         </w:rPr>
+        <w:lastRenderedPageBreak/>
         <w:t>1.2.5 DFD Quản</w:t>
       </w:r>
       <w:r>
@@ -959,6 +963,7 @@
       <w:bookmarkEnd w:id="6"/>
       <w:bookmarkEnd w:id="7"/>
       <w:r>
+        <w:lastRenderedPageBreak/>
         <w:t>1.3 Sơ</w:t>
       </w:r>
       <w:r>
@@ -1568,6 +1573,7 @@
               <w:rPr>
                 <w:i/>
               </w:rPr>
+              <w:lastRenderedPageBreak/>
               <w:t>Description</w:t>
             </w:r>
           </w:p>
@@ -2706,6 +2712,7 @@
               <w:rPr>
                 <w:i/>
               </w:rPr>
+              <w:lastRenderedPageBreak/>
               <w:t>Flow of Events</w:t>
             </w:r>
           </w:p>
@@ -3666,6 +3673,7 @@
           <w:sz w:val="30"/>
           <w:szCs w:val="30"/>
         </w:rPr>
+        <w:lastRenderedPageBreak/>
         <w:t>1.4.4 Use</w:t>
       </w:r>
       <w:r>
@@ -5136,6 +5144,7 @@
               <w:rPr>
                 <w:lang w:val="vi-VN"/>
               </w:rPr>
+              <w:lastRenderedPageBreak/>
               <w:t>Actor</w:t>
             </w:r>
           </w:p>
@@ -5660,6 +5669,7 @@
           <w:color w:val="434343"/>
           <w:sz w:val="30"/>
         </w:rPr>
+        <w:lastRenderedPageBreak/>
         <w:t>1.5.3 SD Đổi mật khẩu</w:t>
       </w:r>
     </w:p>
@@ -5673,10 +5683,10 @@
       </w:pPr>
       <w:r>
         <w:object w:dxaOrig="10830" w:dyaOrig="6450" w14:anchorId="1EBAA974">
-          <v:shape id="rectole0000000005" o:spid="_x0000_i1027" type="#_x0000_t75" style="width:541.4pt;height:322.6pt" o:ole="">
+          <v:shape id="rectole0000000005" o:spid="_x0000_i1027" type="#_x0000_t75" style="width:541.5pt;height:322.5pt" o:ole="">
             <v:imagedata r:id="rId19" o:title=""/>
           </v:shape>
-          <o:OLEObject Type="Embed" ProgID="StaticMetafile" ShapeID="rectole0000000005" DrawAspect="Content" ObjectID="_1758481888" r:id="rId20"/>
+          <o:OLEObject Type="Embed" ProgID="StaticMetafile" ShapeID="rectole0000000005" DrawAspect="Content" ObjectID="_1758483902" r:id="rId20"/>
         </w:object>
       </w:r>
     </w:p>
@@ -5869,6 +5879,7 @@
           <w:color w:val="434343"/>
           <w:sz w:val="28"/>
         </w:rPr>
+        <w:lastRenderedPageBreak/>
         <w:t xml:space="preserve">1.5.9 </w:t>
       </w:r>
       <w:r>
@@ -6101,6 +6112,7 @@
           <w:b/>
           <w:sz w:val="40"/>
         </w:rPr>
+        <w:lastRenderedPageBreak/>
         <w:t>II. Thiết kế phần mềm</w:t>
       </w:r>
     </w:p>
@@ -6256,10 +6268,10 @@
       </w:pPr>
       <w:r>
         <w:object w:dxaOrig="10830" w:dyaOrig="8880" w14:anchorId="188663F7">
-          <v:shape id="rectole0000000007" o:spid="_x0000_i1028" type="#_x0000_t75" style="width:541.4pt;height:444.15pt" o:ole="">
+          <v:shape id="rectole0000000007" o:spid="_x0000_i1028" type="#_x0000_t75" style="width:541.5pt;height:444pt" o:ole="">
             <v:imagedata r:id="rId22" o:title=""/>
           </v:shape>
-          <o:OLEObject Type="Embed" ProgID="StaticMetafile" ShapeID="rectole0000000007" DrawAspect="Content" ObjectID="_1758481889" r:id="rId23"/>
+          <o:OLEObject Type="Embed" ProgID="StaticMetafile" ShapeID="rectole0000000007" DrawAspect="Content" ObjectID="_1758483903" r:id="rId23"/>
         </w:object>
       </w:r>
     </w:p>
@@ -6437,6 +6449,7 @@
           <w:color w:val="434343"/>
           <w:sz w:val="30"/>
         </w:rPr>
+        <w:lastRenderedPageBreak/>
         <w:t>3.2 Mối liên kết</w:t>
       </w:r>
     </w:p>
@@ -7118,6 +7131,7 @@
           <w:rFonts w:ascii="Times New Roman" w:eastAsia="Times New Roman" w:hAnsi="Times New Roman" w:cs="Times New Roman"/>
           <w:sz w:val="28"/>
         </w:rPr>
+        <w:lastRenderedPageBreak/>
         <w:t>=&gt; Đạt 3NF vì các thuộc tính không khóa phụ thuộc trực tiếp vào khóa chính A</w:t>
       </w:r>
     </w:p>
@@ -7440,6 +7454,7 @@
           <w:b/>
           <w:sz w:val="40"/>
         </w:rPr>
+        <w:lastRenderedPageBreak/>
         <w:t>III. Mã nguồn</w:t>
       </w:r>
     </w:p>
@@ -7522,2897 +7537,8 @@
           <w:t>kiểm thử giao diện</w:t>
         </w:r>
       </w:hyperlink>
-    </w:p>
-    <w:tbl>
-      <w:tblPr>
-        <w:tblW w:w="16138" w:type="dxa"/>
-        <w:tblCellMar>
-          <w:left w:w="0" w:type="dxa"/>
-          <w:right w:w="0" w:type="dxa"/>
-        </w:tblCellMar>
-        <w:tblLook w:val="04A0" w:firstRow="1" w:lastRow="0" w:firstColumn="1" w:lastColumn="0" w:noHBand="0" w:noVBand="1"/>
-      </w:tblPr>
-      <w:tblGrid>
-        <w:gridCol w:w="1599"/>
-        <w:gridCol w:w="2788"/>
-        <w:gridCol w:w="6089"/>
-        <w:gridCol w:w="3260"/>
-        <w:gridCol w:w="1134"/>
-        <w:gridCol w:w="1158"/>
-        <w:gridCol w:w="110"/>
-      </w:tblGrid>
-      <w:tr>
-        <w:trPr>
-          <w:trHeight w:val="3077"/>
-        </w:trPr>
-        <w:tc>
-          <w:tcPr>
-            <w:tcW w:w="0" w:type="auto"/>
-            <w:vMerge w:val="restart"/>
-            <w:tcBorders>
-              <w:top w:val="single" w:sz="6" w:space="0" w:color="000000"/>
-              <w:left w:val="single" w:sz="6" w:space="0" w:color="000000"/>
-              <w:bottom w:val="single" w:sz="6" w:space="0" w:color="000000"/>
-              <w:right w:val="single" w:sz="6" w:space="0" w:color="000000"/>
-            </w:tcBorders>
-            <w:shd w:val="clear" w:color="auto" w:fill="9CC2E5"/>
-            <w:tcMar>
-              <w:top w:w="30" w:type="dxa"/>
-              <w:left w:w="45" w:type="dxa"/>
-              <w:bottom w:w="30" w:type="dxa"/>
-              <w:right w:w="45" w:type="dxa"/>
-            </w:tcMar>
-            <w:vAlign w:val="center"/>
-            <w:hideMark/>
-          </w:tcPr>
-          <w:p>
-            <w:pPr>
-              <w:pStyle w:val="ListParagraph"/>
-              <w:spacing w:after="0" w:line="240" w:lineRule="auto"/>
-              <w:rPr>
-                <w:rFonts w:ascii="Times New Roman" w:eastAsia="Times New Roman" w:hAnsi="Times New Roman" w:cs="Times New Roman"/>
-                <w:sz w:val="36"/>
-                <w:szCs w:val="36"/>
-              </w:rPr>
-            </w:pPr>
-            <w:r>
-              <w:rPr>
-                <w:rFonts w:ascii="Times New Roman" w:eastAsia="Times New Roman" w:hAnsi="Times New Roman" w:cs="Times New Roman"/>
-                <w:sz w:val="36"/>
-                <w:szCs w:val="36"/>
-              </w:rPr>
-              <w:t>Màn hình chờ</w:t>
-            </w:r>
-          </w:p>
-        </w:tc>
-        <w:tc>
-          <w:tcPr>
-            <w:tcW w:w="2788" w:type="dxa"/>
-            <w:tcBorders>
-              <w:top w:val="single" w:sz="6" w:space="0" w:color="000000"/>
-              <w:left w:val="single" w:sz="6" w:space="0" w:color="CCCCCC"/>
-              <w:bottom w:val="single" w:sz="6" w:space="0" w:color="000000"/>
-              <w:right w:val="single" w:sz="6" w:space="0" w:color="000000"/>
-            </w:tcBorders>
-            <w:shd w:val="clear" w:color="auto" w:fill="ADB9CA"/>
-            <w:tcMar>
-              <w:top w:w="30" w:type="dxa"/>
-              <w:left w:w="45" w:type="dxa"/>
-              <w:bottom w:w="30" w:type="dxa"/>
-              <w:right w:w="45" w:type="dxa"/>
-            </w:tcMar>
-            <w:vAlign w:val="center"/>
-            <w:hideMark/>
-          </w:tcPr>
-          <w:p>
-            <w:pPr>
-              <w:spacing w:after="0" w:line="240" w:lineRule="auto"/>
-              <w:jc w:val="center"/>
-              <w:rPr>
-                <w:rFonts w:ascii="Times New Roman" w:eastAsia="Times New Roman" w:hAnsi="Times New Roman" w:cs="Times New Roman"/>
-                <w:sz w:val="32"/>
-                <w:szCs w:val="32"/>
-              </w:rPr>
-            </w:pPr>
-            <w:r>
-              <w:rPr>
-                <w:rFonts w:ascii="Times New Roman" w:eastAsia="Times New Roman" w:hAnsi="Times New Roman" w:cs="Times New Roman"/>
-                <w:sz w:val="32"/>
-                <w:szCs w:val="32"/>
-              </w:rPr>
-              <w:t>giao diện màn hình chờ</w:t>
-            </w:r>
-          </w:p>
-        </w:tc>
-        <w:tc>
-          <w:tcPr>
-            <w:tcW w:w="6089" w:type="dxa"/>
-            <w:tcBorders>
-              <w:top w:val="single" w:sz="6" w:space="0" w:color="000000"/>
-              <w:left w:val="single" w:sz="6" w:space="0" w:color="CCCCCC"/>
-              <w:bottom w:val="single" w:sz="6" w:space="0" w:color="000000"/>
-              <w:right w:val="single" w:sz="6" w:space="0" w:color="000000"/>
-            </w:tcBorders>
-            <w:tcMar>
-              <w:top w:w="30" w:type="dxa"/>
-              <w:left w:w="45" w:type="dxa"/>
-              <w:bottom w:w="30" w:type="dxa"/>
-              <w:right w:w="45" w:type="dxa"/>
-            </w:tcMar>
-            <w:vAlign w:val="center"/>
-            <w:hideMark/>
-          </w:tcPr>
-          <w:p>
-            <w:pPr>
-              <w:spacing w:after="0" w:line="240" w:lineRule="auto"/>
-              <w:rPr>
-                <w:rFonts w:ascii="Times New Roman" w:eastAsia="Times New Roman" w:hAnsi="Times New Roman" w:cs="Times New Roman"/>
-                <w:sz w:val="32"/>
-                <w:szCs w:val="32"/>
-              </w:rPr>
-            </w:pPr>
-            <w:r>
-              <w:rPr>
-                <w:rFonts w:ascii="Times New Roman" w:eastAsia="Times New Roman" w:hAnsi="Times New Roman" w:cs="Times New Roman"/>
-                <w:sz w:val="32"/>
-                <w:szCs w:val="32"/>
-              </w:rPr>
-              <w:t>1. Kiểm tra màu chữ , font chữ , font size của các button .</w:t>
-            </w:r>
-            <w:r>
-              <w:rPr>
-                <w:rFonts w:ascii="Times New Roman" w:eastAsia="Times New Roman" w:hAnsi="Times New Roman" w:cs="Times New Roman"/>
-                <w:sz w:val="32"/>
-                <w:szCs w:val="32"/>
-              </w:rPr>
-              <w:br/>
-              <w:t xml:space="preserve">2. Kiểm tra màu nền của các button </w:t>
-            </w:r>
-            <w:r>
-              <w:rPr>
-                <w:rFonts w:ascii="Times New Roman" w:eastAsia="Times New Roman" w:hAnsi="Times New Roman" w:cs="Times New Roman"/>
-                <w:sz w:val="32"/>
-                <w:szCs w:val="32"/>
-              </w:rPr>
-              <w:br/>
-              <w:t xml:space="preserve">3. Kiểm tra khoảng cách các control </w:t>
-            </w:r>
-            <w:r>
-              <w:rPr>
-                <w:rFonts w:ascii="Times New Roman" w:eastAsia="Times New Roman" w:hAnsi="Times New Roman" w:cs="Times New Roman"/>
-                <w:sz w:val="32"/>
-                <w:szCs w:val="32"/>
-              </w:rPr>
-              <w:br/>
-              <w:t xml:space="preserve">4. Hình ảnh hiển thị </w:t>
-            </w:r>
-          </w:p>
-        </w:tc>
-        <w:tc>
-          <w:tcPr>
-            <w:tcW w:w="3260" w:type="dxa"/>
-            <w:tcBorders>
-              <w:top w:val="single" w:sz="6" w:space="0" w:color="000000"/>
-              <w:left w:val="single" w:sz="6" w:space="0" w:color="CCCCCC"/>
-              <w:bottom w:val="single" w:sz="6" w:space="0" w:color="000000"/>
-              <w:right w:val="single" w:sz="6" w:space="0" w:color="000000"/>
-            </w:tcBorders>
-            <w:tcMar>
-              <w:top w:w="30" w:type="dxa"/>
-              <w:left w:w="45" w:type="dxa"/>
-              <w:bottom w:w="30" w:type="dxa"/>
-              <w:right w:w="45" w:type="dxa"/>
-            </w:tcMar>
-            <w:vAlign w:val="center"/>
-            <w:hideMark/>
-          </w:tcPr>
-          <w:p>
-            <w:pPr>
-              <w:spacing w:after="0" w:line="240" w:lineRule="auto"/>
-              <w:rPr>
-                <w:rFonts w:ascii="Times New Roman" w:eastAsia="Times New Roman" w:hAnsi="Times New Roman" w:cs="Times New Roman"/>
-                <w:sz w:val="32"/>
-                <w:szCs w:val="32"/>
-                <w:lang w:val="vi-VN"/>
-              </w:rPr>
-            </w:pPr>
-            <w:r>
-              <w:rPr>
-                <w:rFonts w:ascii="Times New Roman" w:eastAsia="Times New Roman" w:hAnsi="Times New Roman" w:cs="Times New Roman"/>
-                <w:sz w:val="32"/>
-                <w:szCs w:val="32"/>
-              </w:rPr>
-              <w:t>1</w:t>
-            </w:r>
-            <w:r>
-              <w:rPr>
-                <w:rFonts w:ascii="Times New Roman" w:eastAsia="Times New Roman" w:hAnsi="Times New Roman" w:cs="Times New Roman"/>
-                <w:sz w:val="32"/>
-                <w:szCs w:val="32"/>
-                <w:lang w:val="vi-VN"/>
-              </w:rPr>
-              <w:t>.button hoạt động bình thường</w:t>
-            </w:r>
-            <w:r>
-              <w:rPr>
-                <w:rFonts w:ascii="Times New Roman" w:eastAsia="Times New Roman" w:hAnsi="Times New Roman" w:cs="Times New Roman"/>
-                <w:sz w:val="32"/>
-                <w:szCs w:val="32"/>
-              </w:rPr>
-              <w:br/>
-              <w:t xml:space="preserve">2. </w:t>
-            </w:r>
-            <w:r>
-              <w:rPr>
-                <w:rFonts w:ascii="Times New Roman" w:eastAsia="Times New Roman" w:hAnsi="Times New Roman" w:cs="Times New Roman"/>
-                <w:sz w:val="32"/>
-                <w:szCs w:val="32"/>
-                <w:lang w:val="vi-VN"/>
-              </w:rPr>
-              <w:t>Button hoạt động bình thường</w:t>
-            </w:r>
-          </w:p>
-          <w:p>
-            <w:pPr>
-              <w:spacing w:after="0" w:line="240" w:lineRule="auto"/>
-              <w:rPr>
-                <w:rFonts w:ascii="Times New Roman" w:eastAsia="Times New Roman" w:hAnsi="Times New Roman" w:cs="Times New Roman"/>
-                <w:sz w:val="32"/>
-                <w:szCs w:val="32"/>
-                <w:lang w:val="vi-VN"/>
-              </w:rPr>
-            </w:pPr>
-            <w:r>
-              <w:rPr>
-                <w:rFonts w:ascii="Times New Roman" w:eastAsia="Times New Roman" w:hAnsi="Times New Roman" w:cs="Times New Roman"/>
-                <w:sz w:val="32"/>
-                <w:szCs w:val="32"/>
-                <w:lang w:val="vi-VN"/>
-              </w:rPr>
-              <w:t>3.hoạt động bình thường</w:t>
-            </w:r>
-          </w:p>
-          <w:p>
-            <w:pPr>
-              <w:spacing w:after="0" w:line="240" w:lineRule="auto"/>
-              <w:rPr>
-                <w:rFonts w:ascii="Times New Roman" w:eastAsia="Times New Roman" w:hAnsi="Times New Roman" w:cs="Times New Roman"/>
-                <w:sz w:val="32"/>
-                <w:szCs w:val="32"/>
-                <w:lang w:val="vi-VN"/>
-              </w:rPr>
-            </w:pPr>
-            <w:r>
-              <w:rPr>
-                <w:rFonts w:ascii="Times New Roman" w:eastAsia="Times New Roman" w:hAnsi="Times New Roman" w:cs="Times New Roman"/>
-                <w:sz w:val="32"/>
-                <w:szCs w:val="32"/>
-                <w:lang w:val="vi-VN"/>
-              </w:rPr>
-              <w:t>4.hoạt động bình thường</w:t>
-            </w:r>
-          </w:p>
-        </w:tc>
-        <w:tc>
-          <w:tcPr>
-            <w:tcW w:w="1134" w:type="dxa"/>
-            <w:tcBorders>
-              <w:top w:val="single" w:sz="6" w:space="0" w:color="000000"/>
-              <w:left w:val="single" w:sz="6" w:space="0" w:color="CCCCCC"/>
-              <w:bottom w:val="single" w:sz="6" w:space="0" w:color="000000"/>
-              <w:right w:val="single" w:sz="6" w:space="0" w:color="000000"/>
-            </w:tcBorders>
-            <w:tcMar>
-              <w:top w:w="30" w:type="dxa"/>
-              <w:left w:w="45" w:type="dxa"/>
-              <w:bottom w:w="30" w:type="dxa"/>
-              <w:right w:w="45" w:type="dxa"/>
-            </w:tcMar>
-            <w:vAlign w:val="center"/>
-            <w:hideMark/>
-          </w:tcPr>
-          <w:p>
-            <w:pPr>
-              <w:spacing w:after="0" w:line="240" w:lineRule="auto"/>
-              <w:jc w:val="center"/>
-              <w:rPr>
-                <w:rFonts w:ascii="Times New Roman" w:eastAsia="Times New Roman" w:hAnsi="Times New Roman" w:cs="Times New Roman"/>
-                <w:sz w:val="32"/>
-                <w:szCs w:val="32"/>
-              </w:rPr>
-            </w:pPr>
-            <w:r>
-              <w:rPr>
-                <w:rFonts w:ascii="Times New Roman" w:eastAsia="Times New Roman" w:hAnsi="Times New Roman" w:cs="Times New Roman"/>
-                <w:sz w:val="32"/>
-                <w:szCs w:val="32"/>
-              </w:rPr>
-              <w:t>NULL</w:t>
-            </w:r>
-          </w:p>
-        </w:tc>
-        <w:tc>
-          <w:tcPr>
-            <w:tcW w:w="1158" w:type="dxa"/>
-            <w:tcBorders>
-              <w:top w:val="single" w:sz="6" w:space="0" w:color="000000"/>
-              <w:left w:val="single" w:sz="6" w:space="0" w:color="CCCCCC"/>
-              <w:bottom w:val="single" w:sz="6" w:space="0" w:color="000000"/>
-              <w:right w:val="single" w:sz="6" w:space="0" w:color="000000"/>
-            </w:tcBorders>
-            <w:tcMar>
-              <w:top w:w="30" w:type="dxa"/>
-              <w:left w:w="45" w:type="dxa"/>
-              <w:bottom w:w="30" w:type="dxa"/>
-              <w:right w:w="45" w:type="dxa"/>
-            </w:tcMar>
-            <w:vAlign w:val="center"/>
-            <w:hideMark/>
-          </w:tcPr>
-          <w:p>
-            <w:pPr>
-              <w:spacing w:after="0" w:line="240" w:lineRule="auto"/>
-              <w:jc w:val="center"/>
-              <w:rPr>
-                <w:rFonts w:ascii="Times New Roman" w:eastAsia="Times New Roman" w:hAnsi="Times New Roman" w:cs="Times New Roman"/>
-                <w:sz w:val="28"/>
-                <w:szCs w:val="28"/>
-              </w:rPr>
-            </w:pPr>
-            <w:r>
-              <w:rPr>
-                <w:rFonts w:ascii="Times New Roman" w:eastAsia="Times New Roman" w:hAnsi="Times New Roman" w:cs="Times New Roman"/>
-                <w:sz w:val="28"/>
-                <w:szCs w:val="28"/>
-              </w:rPr>
-              <w:t>PASS</w:t>
-            </w:r>
-          </w:p>
-        </w:tc>
-        <w:tc>
-          <w:tcPr>
-            <w:tcW w:w="110" w:type="dxa"/>
-            <w:tcBorders>
-              <w:top w:val="single" w:sz="6" w:space="0" w:color="CCCCCC"/>
-              <w:left w:val="single" w:sz="6" w:space="0" w:color="CCCCCC"/>
-              <w:bottom w:val="single" w:sz="6" w:space="0" w:color="CCCCCC"/>
-              <w:right w:val="single" w:sz="6" w:space="0" w:color="CCCCCC"/>
-            </w:tcBorders>
-            <w:tcMar>
-              <w:top w:w="30" w:type="dxa"/>
-              <w:left w:w="45" w:type="dxa"/>
-              <w:bottom w:w="30" w:type="dxa"/>
-              <w:right w:w="45" w:type="dxa"/>
-            </w:tcMar>
-            <w:vAlign w:val="center"/>
-            <w:hideMark/>
-          </w:tcPr>
-          <w:p>
-            <w:pPr>
-              <w:spacing w:after="0" w:line="240" w:lineRule="auto"/>
-              <w:jc w:val="center"/>
-              <w:rPr>
-                <w:rFonts w:ascii="Times New Roman" w:eastAsia="Times New Roman" w:hAnsi="Times New Roman" w:cs="Times New Roman"/>
-                <w:sz w:val="28"/>
-                <w:szCs w:val="28"/>
-              </w:rPr>
-            </w:pPr>
-          </w:p>
-        </w:tc>
-      </w:tr>
-      <w:tr>
-        <w:trPr>
-          <w:trHeight w:val="2101"/>
-        </w:trPr>
-        <w:tc>
-          <w:tcPr>
-            <w:tcW w:w="0" w:type="auto"/>
-            <w:vMerge/>
-            <w:tcBorders>
-              <w:top w:val="single" w:sz="6" w:space="0" w:color="000000"/>
-              <w:left w:val="single" w:sz="6" w:space="0" w:color="000000"/>
-              <w:bottom w:val="single" w:sz="6" w:space="0" w:color="000000"/>
-              <w:right w:val="single" w:sz="6" w:space="0" w:color="000000"/>
-            </w:tcBorders>
-            <w:vAlign w:val="center"/>
-            <w:hideMark/>
-          </w:tcPr>
-          <w:p>
-            <w:pPr>
-              <w:spacing w:after="0" w:line="240" w:lineRule="auto"/>
-              <w:rPr>
-                <w:rFonts w:ascii="Times New Roman" w:eastAsia="Times New Roman" w:hAnsi="Times New Roman" w:cs="Times New Roman"/>
-                <w:sz w:val="28"/>
-                <w:szCs w:val="28"/>
-              </w:rPr>
-            </w:pPr>
-          </w:p>
-        </w:tc>
-        <w:tc>
-          <w:tcPr>
-            <w:tcW w:w="2788" w:type="dxa"/>
-            <w:tcBorders>
-              <w:top w:val="single" w:sz="6" w:space="0" w:color="CCCCCC"/>
-              <w:left w:val="single" w:sz="6" w:space="0" w:color="CCCCCC"/>
-              <w:bottom w:val="single" w:sz="6" w:space="0" w:color="000000"/>
-              <w:right w:val="single" w:sz="6" w:space="0" w:color="000000"/>
-            </w:tcBorders>
-            <w:shd w:val="clear" w:color="auto" w:fill="ADB9CA"/>
-            <w:tcMar>
-              <w:top w:w="30" w:type="dxa"/>
-              <w:left w:w="45" w:type="dxa"/>
-              <w:bottom w:w="30" w:type="dxa"/>
-              <w:right w:w="45" w:type="dxa"/>
-            </w:tcMar>
-            <w:vAlign w:val="center"/>
-            <w:hideMark/>
-          </w:tcPr>
-          <w:p>
-            <w:pPr>
-              <w:spacing w:after="0" w:line="240" w:lineRule="auto"/>
-              <w:jc w:val="center"/>
-              <w:rPr>
-                <w:rFonts w:ascii="Times New Roman" w:eastAsia="Times New Roman" w:hAnsi="Times New Roman" w:cs="Times New Roman"/>
-                <w:sz w:val="32"/>
-                <w:szCs w:val="32"/>
-              </w:rPr>
-            </w:pPr>
-            <w:r>
-              <w:rPr>
-                <w:rFonts w:ascii="Times New Roman" w:eastAsia="Times New Roman" w:hAnsi="Times New Roman" w:cs="Times New Roman"/>
-                <w:sz w:val="32"/>
-                <w:szCs w:val="32"/>
-              </w:rPr>
-              <w:t xml:space="preserve">Action (tắt , bật âm </w:t>
-            </w:r>
-            <w:r>
-              <w:rPr>
-                <w:rFonts w:ascii="Times New Roman" w:eastAsia="Times New Roman" w:hAnsi="Times New Roman" w:cs="Times New Roman"/>
-                <w:sz w:val="32"/>
-                <w:szCs w:val="32"/>
-              </w:rPr>
-              <w:br/>
-              <w:t>thanh )</w:t>
-            </w:r>
-          </w:p>
-        </w:tc>
-        <w:tc>
-          <w:tcPr>
-            <w:tcW w:w="6089" w:type="dxa"/>
-            <w:tcBorders>
-              <w:top w:val="single" w:sz="6" w:space="0" w:color="CCCCCC"/>
-              <w:left w:val="single" w:sz="6" w:space="0" w:color="CCCCCC"/>
-              <w:bottom w:val="single" w:sz="6" w:space="0" w:color="000000"/>
-              <w:right w:val="single" w:sz="6" w:space="0" w:color="000000"/>
-            </w:tcBorders>
-            <w:tcMar>
-              <w:top w:w="30" w:type="dxa"/>
-              <w:left w:w="45" w:type="dxa"/>
-              <w:bottom w:w="30" w:type="dxa"/>
-              <w:right w:w="45" w:type="dxa"/>
-            </w:tcMar>
-            <w:hideMark/>
-          </w:tcPr>
-          <w:p>
-            <w:pPr>
-              <w:spacing w:after="0" w:line="240" w:lineRule="auto"/>
-              <w:rPr>
-                <w:rFonts w:ascii="Times New Roman" w:eastAsia="Times New Roman" w:hAnsi="Times New Roman" w:cs="Times New Roman"/>
-                <w:sz w:val="32"/>
-                <w:szCs w:val="32"/>
-                <w:lang w:val="vi-VN"/>
-              </w:rPr>
-            </w:pPr>
-            <w:r>
-              <w:rPr>
-                <w:rFonts w:ascii="Times New Roman" w:eastAsia="Times New Roman" w:hAnsi="Times New Roman" w:cs="Times New Roman"/>
-                <w:sz w:val="32"/>
-                <w:szCs w:val="32"/>
-                <w:lang w:val="vi-VN"/>
-              </w:rPr>
-              <w:t>1.nhấn chọn bật tắt âm thanh</w:t>
-            </w:r>
-          </w:p>
-          <w:p>
-            <w:pPr>
-              <w:spacing w:after="0" w:line="240" w:lineRule="auto"/>
-              <w:rPr>
-                <w:rFonts w:ascii="Times New Roman" w:eastAsia="Times New Roman" w:hAnsi="Times New Roman" w:cs="Times New Roman"/>
-                <w:sz w:val="28"/>
-                <w:szCs w:val="28"/>
-                <w:lang w:val="vi-VN"/>
-              </w:rPr>
-            </w:pPr>
-            <w:r>
-              <w:rPr>
-                <w:rFonts w:ascii="Times New Roman" w:eastAsia="Times New Roman" w:hAnsi="Times New Roman" w:cs="Times New Roman"/>
-                <w:sz w:val="32"/>
-                <w:szCs w:val="32"/>
-                <w:lang w:val="vi-VN"/>
-              </w:rPr>
-              <w:t>2.nhấn chọn tắt âm thanh</w:t>
-            </w:r>
-          </w:p>
-        </w:tc>
-        <w:tc>
-          <w:tcPr>
-            <w:tcW w:w="3260" w:type="dxa"/>
-            <w:tcBorders>
-              <w:top w:val="single" w:sz="6" w:space="0" w:color="CCCCCC"/>
-              <w:left w:val="single" w:sz="6" w:space="0" w:color="CCCCCC"/>
-              <w:bottom w:val="single" w:sz="6" w:space="0" w:color="000000"/>
-              <w:right w:val="single" w:sz="6" w:space="0" w:color="000000"/>
-            </w:tcBorders>
-            <w:tcMar>
-              <w:top w:w="30" w:type="dxa"/>
-              <w:left w:w="45" w:type="dxa"/>
-              <w:bottom w:w="30" w:type="dxa"/>
-              <w:right w:w="45" w:type="dxa"/>
-            </w:tcMar>
-            <w:hideMark/>
-          </w:tcPr>
-          <w:p>
-            <w:pPr>
-              <w:spacing w:after="0" w:line="240" w:lineRule="auto"/>
-              <w:rPr>
-                <w:rFonts w:ascii="Times New Roman" w:eastAsia="Times New Roman" w:hAnsi="Times New Roman" w:cs="Times New Roman"/>
-                <w:sz w:val="32"/>
-                <w:szCs w:val="32"/>
-                <w:lang w:val="vi-VN"/>
-              </w:rPr>
-            </w:pPr>
-            <w:r>
-              <w:rPr>
-                <w:rFonts w:ascii="Times New Roman" w:eastAsia="Times New Roman" w:hAnsi="Times New Roman" w:cs="Times New Roman"/>
-                <w:sz w:val="32"/>
-                <w:szCs w:val="32"/>
-                <w:lang w:val="vi-VN"/>
-              </w:rPr>
-              <w:t>1.button chưa hoạt động.chưa hiện icon bật âm</w:t>
-            </w:r>
-          </w:p>
-          <w:p>
-            <w:pPr>
-              <w:spacing w:after="0" w:line="240" w:lineRule="auto"/>
-              <w:rPr>
-                <w:rFonts w:ascii="Times New Roman" w:eastAsia="Times New Roman" w:hAnsi="Times New Roman" w:cs="Times New Roman"/>
-                <w:sz w:val="20"/>
-                <w:szCs w:val="20"/>
-                <w:lang w:val="vi-VN"/>
-              </w:rPr>
-            </w:pPr>
-            <w:r>
-              <w:rPr>
-                <w:rFonts w:ascii="Times New Roman" w:eastAsia="Times New Roman" w:hAnsi="Times New Roman" w:cs="Times New Roman"/>
-                <w:sz w:val="32"/>
-                <w:szCs w:val="32"/>
-                <w:lang w:val="vi-VN"/>
-              </w:rPr>
-              <w:t>2. button chưa hoạt động .chưa hiện icon tắt âm</w:t>
-            </w:r>
-          </w:p>
-        </w:tc>
-        <w:tc>
-          <w:tcPr>
-            <w:tcW w:w="1134" w:type="dxa"/>
-            <w:tcBorders>
-              <w:top w:val="single" w:sz="6" w:space="0" w:color="CCCCCC"/>
-              <w:left w:val="single" w:sz="6" w:space="0" w:color="CCCCCC"/>
-              <w:bottom w:val="single" w:sz="6" w:space="0" w:color="000000"/>
-              <w:right w:val="single" w:sz="6" w:space="0" w:color="000000"/>
-            </w:tcBorders>
-            <w:tcMar>
-              <w:top w:w="30" w:type="dxa"/>
-              <w:left w:w="45" w:type="dxa"/>
-              <w:bottom w:w="30" w:type="dxa"/>
-              <w:right w:w="45" w:type="dxa"/>
-            </w:tcMar>
-            <w:vAlign w:val="center"/>
-            <w:hideMark/>
-          </w:tcPr>
-          <w:p>
-            <w:pPr>
-              <w:spacing w:after="0" w:line="240" w:lineRule="auto"/>
-              <w:rPr>
-                <w:rFonts w:ascii="Times New Roman" w:eastAsia="Times New Roman" w:hAnsi="Times New Roman" w:cs="Times New Roman"/>
-                <w:sz w:val="32"/>
-                <w:szCs w:val="32"/>
-                <w:lang w:val="vi-VN"/>
-              </w:rPr>
-            </w:pPr>
-            <w:r>
-              <w:rPr>
-                <w:rFonts w:ascii="Times New Roman" w:eastAsia="Times New Roman" w:hAnsi="Times New Roman" w:cs="Times New Roman"/>
-                <w:sz w:val="32"/>
-                <w:szCs w:val="32"/>
-                <w:lang w:val="vi-VN"/>
-              </w:rPr>
-              <w:t xml:space="preserve"> </w:t>
-            </w:r>
-            <w:r>
-              <w:rPr>
-                <w:rFonts w:ascii="Times New Roman" w:eastAsia="Times New Roman" w:hAnsi="Times New Roman" w:cs="Times New Roman"/>
-                <w:sz w:val="32"/>
-                <w:szCs w:val="32"/>
-                <w:lang w:val="vi-VN"/>
-              </w:rPr>
-              <w:t>NULL</w:t>
-            </w:r>
-          </w:p>
-        </w:tc>
-        <w:tc>
-          <w:tcPr>
-            <w:tcW w:w="1158" w:type="dxa"/>
-            <w:tcBorders>
-              <w:top w:val="single" w:sz="6" w:space="0" w:color="CCCCCC"/>
-              <w:left w:val="single" w:sz="6" w:space="0" w:color="CCCCCC"/>
-              <w:bottom w:val="single" w:sz="6" w:space="0" w:color="000000"/>
-              <w:right w:val="single" w:sz="6" w:space="0" w:color="000000"/>
-            </w:tcBorders>
-            <w:tcMar>
-              <w:top w:w="30" w:type="dxa"/>
-              <w:left w:w="45" w:type="dxa"/>
-              <w:bottom w:w="30" w:type="dxa"/>
-              <w:right w:w="45" w:type="dxa"/>
-            </w:tcMar>
-            <w:vAlign w:val="center"/>
-            <w:hideMark/>
-          </w:tcPr>
-          <w:p>
-            <w:pPr>
-              <w:spacing w:after="0" w:line="240" w:lineRule="auto"/>
-              <w:jc w:val="center"/>
-              <w:rPr>
-                <w:rFonts w:ascii="Times New Roman" w:eastAsia="Times New Roman" w:hAnsi="Times New Roman" w:cs="Times New Roman"/>
-                <w:sz w:val="28"/>
-                <w:szCs w:val="28"/>
-                <w:lang w:val="vi-VN"/>
-              </w:rPr>
-            </w:pPr>
-            <w:r>
-              <w:rPr>
-                <w:rFonts w:ascii="Times New Roman" w:eastAsia="Times New Roman" w:hAnsi="Times New Roman" w:cs="Times New Roman"/>
-                <w:sz w:val="28"/>
-                <w:szCs w:val="28"/>
-                <w:lang w:val="vi-VN"/>
-              </w:rPr>
-              <w:t>1.FALSE</w:t>
-            </w:r>
-          </w:p>
-          <w:p>
-            <w:pPr>
-              <w:spacing w:after="0" w:line="240" w:lineRule="auto"/>
-              <w:jc w:val="center"/>
-              <w:rPr>
-                <w:rFonts w:ascii="Times New Roman" w:eastAsia="Times New Roman" w:hAnsi="Times New Roman" w:cs="Times New Roman"/>
-                <w:sz w:val="20"/>
-                <w:szCs w:val="20"/>
-                <w:lang w:val="vi-VN"/>
-              </w:rPr>
-            </w:pPr>
-            <w:r>
-              <w:rPr>
-                <w:rFonts w:ascii="Times New Roman" w:eastAsia="Times New Roman" w:hAnsi="Times New Roman" w:cs="Times New Roman"/>
-                <w:sz w:val="28"/>
-                <w:szCs w:val="28"/>
-                <w:lang w:val="vi-VN"/>
-              </w:rPr>
-              <w:t>2.FALSE</w:t>
-            </w:r>
-          </w:p>
-        </w:tc>
-        <w:tc>
-          <w:tcPr>
-            <w:tcW w:w="110" w:type="dxa"/>
-            <w:tcBorders>
-              <w:top w:val="single" w:sz="6" w:space="0" w:color="CCCCCC"/>
-              <w:left w:val="single" w:sz="6" w:space="0" w:color="CCCCCC"/>
-              <w:bottom w:val="single" w:sz="6" w:space="0" w:color="CCCCCC"/>
-              <w:right w:val="single" w:sz="6" w:space="0" w:color="CCCCCC"/>
-            </w:tcBorders>
-            <w:tcMar>
-              <w:top w:w="30" w:type="dxa"/>
-              <w:left w:w="45" w:type="dxa"/>
-              <w:bottom w:w="30" w:type="dxa"/>
-              <w:right w:w="45" w:type="dxa"/>
-            </w:tcMar>
-            <w:vAlign w:val="center"/>
-            <w:hideMark/>
-          </w:tcPr>
-          <w:p>
-            <w:pPr>
-              <w:spacing w:after="0" w:line="240" w:lineRule="auto"/>
-              <w:rPr>
-                <w:rFonts w:ascii="Times New Roman" w:eastAsia="Times New Roman" w:hAnsi="Times New Roman" w:cs="Times New Roman"/>
-                <w:sz w:val="20"/>
-                <w:szCs w:val="20"/>
-              </w:rPr>
-            </w:pPr>
-          </w:p>
-        </w:tc>
-      </w:tr>
-      <w:tr>
-        <w:trPr>
-          <w:trHeight w:val="285"/>
-        </w:trPr>
-        <w:tc>
-          <w:tcPr>
-            <w:tcW w:w="0" w:type="auto"/>
-            <w:vMerge/>
-            <w:tcBorders>
-              <w:top w:val="single" w:sz="6" w:space="0" w:color="000000"/>
-              <w:left w:val="single" w:sz="6" w:space="0" w:color="000000"/>
-              <w:bottom w:val="single" w:sz="6" w:space="0" w:color="000000"/>
-              <w:right w:val="single" w:sz="6" w:space="0" w:color="000000"/>
-            </w:tcBorders>
-            <w:vAlign w:val="center"/>
-            <w:hideMark/>
-          </w:tcPr>
-          <w:p>
-            <w:pPr>
-              <w:spacing w:after="0" w:line="240" w:lineRule="auto"/>
-              <w:rPr>
-                <w:rFonts w:ascii="Times New Roman" w:eastAsia="Times New Roman" w:hAnsi="Times New Roman" w:cs="Times New Roman"/>
-                <w:sz w:val="28"/>
-                <w:szCs w:val="28"/>
-              </w:rPr>
-            </w:pPr>
-          </w:p>
-        </w:tc>
-        <w:tc>
-          <w:tcPr>
-            <w:tcW w:w="2788" w:type="dxa"/>
-            <w:tcBorders>
-              <w:top w:val="single" w:sz="6" w:space="0" w:color="CCCCCC"/>
-              <w:left w:val="single" w:sz="6" w:space="0" w:color="CCCCCC"/>
-              <w:bottom w:val="single" w:sz="6" w:space="0" w:color="000000"/>
-              <w:right w:val="single" w:sz="6" w:space="0" w:color="000000"/>
-            </w:tcBorders>
-            <w:shd w:val="clear" w:color="auto" w:fill="ADB9CA"/>
-            <w:tcMar>
-              <w:top w:w="30" w:type="dxa"/>
-              <w:left w:w="45" w:type="dxa"/>
-              <w:bottom w:w="30" w:type="dxa"/>
-              <w:right w:w="45" w:type="dxa"/>
-            </w:tcMar>
-            <w:vAlign w:val="center"/>
-            <w:hideMark/>
-          </w:tcPr>
-          <w:p>
-            <w:pPr>
-              <w:spacing w:after="0" w:line="240" w:lineRule="auto"/>
-              <w:jc w:val="center"/>
-              <w:rPr>
-                <w:rFonts w:ascii="Times New Roman" w:eastAsia="Times New Roman" w:hAnsi="Times New Roman" w:cs="Times New Roman"/>
-                <w:sz w:val="32"/>
-                <w:szCs w:val="32"/>
-              </w:rPr>
-            </w:pPr>
-            <w:r>
-              <w:rPr>
-                <w:rFonts w:ascii="Times New Roman" w:eastAsia="Times New Roman" w:hAnsi="Times New Roman" w:cs="Times New Roman"/>
-                <w:sz w:val="32"/>
-                <w:szCs w:val="32"/>
-              </w:rPr>
-              <w:t xml:space="preserve">Action (bắt đầu trò </w:t>
-            </w:r>
-            <w:r>
-              <w:rPr>
-                <w:rFonts w:ascii="Times New Roman" w:eastAsia="Times New Roman" w:hAnsi="Times New Roman" w:cs="Times New Roman"/>
-                <w:sz w:val="32"/>
-                <w:szCs w:val="32"/>
-              </w:rPr>
-              <w:br/>
-              <w:t>chơi)</w:t>
-            </w:r>
-          </w:p>
-        </w:tc>
-        <w:tc>
-          <w:tcPr>
-            <w:tcW w:w="6089" w:type="dxa"/>
-            <w:tcBorders>
-              <w:top w:val="single" w:sz="6" w:space="0" w:color="CCCCCC"/>
-              <w:left w:val="single" w:sz="6" w:space="0" w:color="CCCCCC"/>
-              <w:bottom w:val="single" w:sz="6" w:space="0" w:color="000000"/>
-              <w:right w:val="single" w:sz="6" w:space="0" w:color="000000"/>
-            </w:tcBorders>
-            <w:tcMar>
-              <w:top w:w="30" w:type="dxa"/>
-              <w:left w:w="45" w:type="dxa"/>
-              <w:bottom w:w="30" w:type="dxa"/>
-              <w:right w:w="45" w:type="dxa"/>
-            </w:tcMar>
-            <w:vAlign w:val="center"/>
-            <w:hideMark/>
-          </w:tcPr>
-          <w:p>
-            <w:pPr>
-              <w:spacing w:after="0" w:line="240" w:lineRule="auto"/>
-              <w:rPr>
-                <w:rFonts w:ascii="Times New Roman" w:eastAsia="Times New Roman" w:hAnsi="Times New Roman" w:cs="Times New Roman"/>
-                <w:sz w:val="32"/>
-                <w:szCs w:val="32"/>
-              </w:rPr>
-            </w:pPr>
-            <w:r>
-              <w:rPr>
-                <w:rFonts w:ascii="Times New Roman" w:eastAsia="Times New Roman" w:hAnsi="Times New Roman" w:cs="Times New Roman"/>
-                <w:sz w:val="32"/>
-                <w:szCs w:val="32"/>
-              </w:rPr>
-              <w:t>1.Nhấn bắt đầu trò chơi</w:t>
-            </w:r>
-          </w:p>
-        </w:tc>
-        <w:tc>
-          <w:tcPr>
-            <w:tcW w:w="3260" w:type="dxa"/>
-            <w:tcBorders>
-              <w:top w:val="single" w:sz="6" w:space="0" w:color="CCCCCC"/>
-              <w:left w:val="single" w:sz="6" w:space="0" w:color="CCCCCC"/>
-              <w:bottom w:val="single" w:sz="6" w:space="0" w:color="000000"/>
-              <w:right w:val="single" w:sz="6" w:space="0" w:color="000000"/>
-            </w:tcBorders>
-            <w:tcMar>
-              <w:top w:w="30" w:type="dxa"/>
-              <w:left w:w="45" w:type="dxa"/>
-              <w:bottom w:w="30" w:type="dxa"/>
-              <w:right w:w="45" w:type="dxa"/>
-            </w:tcMar>
-            <w:vAlign w:val="center"/>
-            <w:hideMark/>
-          </w:tcPr>
-          <w:p>
-            <w:pPr>
-              <w:spacing w:after="0" w:line="240" w:lineRule="auto"/>
-              <w:rPr>
-                <w:rFonts w:ascii="Times New Roman" w:eastAsia="Times New Roman" w:hAnsi="Times New Roman" w:cs="Times New Roman"/>
-                <w:sz w:val="32"/>
-                <w:szCs w:val="32"/>
-              </w:rPr>
-            </w:pPr>
-            <w:r>
-              <w:rPr>
-                <w:rFonts w:ascii="Times New Roman" w:eastAsia="Times New Roman" w:hAnsi="Times New Roman" w:cs="Times New Roman"/>
-                <w:sz w:val="32"/>
-                <w:szCs w:val="32"/>
-              </w:rPr>
-              <w:t>Đã chuyển đến giao diện chơi</w:t>
-            </w:r>
-          </w:p>
-        </w:tc>
-        <w:tc>
-          <w:tcPr>
-            <w:tcW w:w="1134" w:type="dxa"/>
-            <w:tcBorders>
-              <w:top w:val="single" w:sz="6" w:space="0" w:color="CCCCCC"/>
-              <w:left w:val="single" w:sz="6" w:space="0" w:color="CCCCCC"/>
-              <w:bottom w:val="single" w:sz="6" w:space="0" w:color="000000"/>
-              <w:right w:val="single" w:sz="6" w:space="0" w:color="000000"/>
-            </w:tcBorders>
-            <w:tcMar>
-              <w:top w:w="30" w:type="dxa"/>
-              <w:left w:w="45" w:type="dxa"/>
-              <w:bottom w:w="30" w:type="dxa"/>
-              <w:right w:w="45" w:type="dxa"/>
-            </w:tcMar>
-            <w:vAlign w:val="center"/>
-            <w:hideMark/>
-          </w:tcPr>
-          <w:p>
-            <w:pPr>
-              <w:spacing w:after="0" w:line="240" w:lineRule="auto"/>
-              <w:jc w:val="center"/>
-              <w:rPr>
-                <w:rFonts w:ascii="Times New Roman" w:eastAsia="Times New Roman" w:hAnsi="Times New Roman" w:cs="Times New Roman"/>
-                <w:sz w:val="28"/>
-                <w:szCs w:val="28"/>
-              </w:rPr>
-            </w:pPr>
-            <w:r>
-              <w:rPr>
-                <w:rFonts w:ascii="Times New Roman" w:eastAsia="Times New Roman" w:hAnsi="Times New Roman" w:cs="Times New Roman"/>
-                <w:sz w:val="28"/>
-                <w:szCs w:val="28"/>
-              </w:rPr>
-              <w:t>NULL</w:t>
-            </w:r>
-          </w:p>
-        </w:tc>
-        <w:tc>
-          <w:tcPr>
-            <w:tcW w:w="1158" w:type="dxa"/>
-            <w:tcBorders>
-              <w:top w:val="single" w:sz="6" w:space="0" w:color="CCCCCC"/>
-              <w:left w:val="single" w:sz="6" w:space="0" w:color="CCCCCC"/>
-              <w:bottom w:val="single" w:sz="6" w:space="0" w:color="000000"/>
-              <w:right w:val="single" w:sz="6" w:space="0" w:color="000000"/>
-            </w:tcBorders>
-            <w:tcMar>
-              <w:top w:w="30" w:type="dxa"/>
-              <w:left w:w="45" w:type="dxa"/>
-              <w:bottom w:w="30" w:type="dxa"/>
-              <w:right w:w="45" w:type="dxa"/>
-            </w:tcMar>
-            <w:vAlign w:val="center"/>
-            <w:hideMark/>
-          </w:tcPr>
-          <w:p>
-            <w:pPr>
-              <w:spacing w:after="0" w:line="240" w:lineRule="auto"/>
-              <w:jc w:val="center"/>
-              <w:rPr>
-                <w:rFonts w:ascii="Times New Roman" w:eastAsia="Times New Roman" w:hAnsi="Times New Roman" w:cs="Times New Roman"/>
-                <w:sz w:val="28"/>
-                <w:szCs w:val="28"/>
-              </w:rPr>
-            </w:pPr>
-            <w:r>
-              <w:rPr>
-                <w:rFonts w:ascii="Times New Roman" w:eastAsia="Times New Roman" w:hAnsi="Times New Roman" w:cs="Times New Roman"/>
-                <w:sz w:val="28"/>
-                <w:szCs w:val="28"/>
-              </w:rPr>
-              <w:t>PASS</w:t>
-            </w:r>
-          </w:p>
-        </w:tc>
-        <w:tc>
-          <w:tcPr>
-            <w:tcW w:w="110" w:type="dxa"/>
-            <w:tcBorders>
-              <w:top w:val="single" w:sz="6" w:space="0" w:color="CCCCCC"/>
-              <w:left w:val="single" w:sz="6" w:space="0" w:color="CCCCCC"/>
-              <w:bottom w:val="single" w:sz="6" w:space="0" w:color="CCCCCC"/>
-              <w:right w:val="single" w:sz="6" w:space="0" w:color="CCCCCC"/>
-            </w:tcBorders>
-            <w:tcMar>
-              <w:top w:w="30" w:type="dxa"/>
-              <w:left w:w="45" w:type="dxa"/>
-              <w:bottom w:w="30" w:type="dxa"/>
-              <w:right w:w="45" w:type="dxa"/>
-            </w:tcMar>
-            <w:vAlign w:val="center"/>
-            <w:hideMark/>
-          </w:tcPr>
-          <w:p>
-            <w:pPr>
-              <w:spacing w:after="0" w:line="240" w:lineRule="auto"/>
-              <w:jc w:val="center"/>
-              <w:rPr>
-                <w:rFonts w:ascii="Times New Roman" w:eastAsia="Times New Roman" w:hAnsi="Times New Roman" w:cs="Times New Roman"/>
-                <w:sz w:val="28"/>
-                <w:szCs w:val="28"/>
-              </w:rPr>
-            </w:pPr>
-          </w:p>
-        </w:tc>
-      </w:tr>
-      <w:tr>
-        <w:trPr>
-          <w:trHeight w:val="585"/>
-        </w:trPr>
-        <w:tc>
-          <w:tcPr>
-            <w:tcW w:w="0" w:type="auto"/>
-            <w:vMerge/>
-            <w:tcBorders>
-              <w:top w:val="single" w:sz="6" w:space="0" w:color="000000"/>
-              <w:left w:val="single" w:sz="6" w:space="0" w:color="000000"/>
-              <w:bottom w:val="single" w:sz="6" w:space="0" w:color="000000"/>
-              <w:right w:val="single" w:sz="6" w:space="0" w:color="000000"/>
-            </w:tcBorders>
-            <w:vAlign w:val="center"/>
-            <w:hideMark/>
-          </w:tcPr>
-          <w:p>
-            <w:pPr>
-              <w:spacing w:after="0" w:line="240" w:lineRule="auto"/>
-              <w:rPr>
-                <w:rFonts w:ascii="Times New Roman" w:eastAsia="Times New Roman" w:hAnsi="Times New Roman" w:cs="Times New Roman"/>
-                <w:sz w:val="28"/>
-                <w:szCs w:val="28"/>
-              </w:rPr>
-            </w:pPr>
-          </w:p>
-        </w:tc>
-        <w:tc>
-          <w:tcPr>
-            <w:tcW w:w="2788" w:type="dxa"/>
-            <w:tcBorders>
-              <w:top w:val="single" w:sz="6" w:space="0" w:color="CCCCCC"/>
-              <w:left w:val="single" w:sz="6" w:space="0" w:color="CCCCCC"/>
-              <w:bottom w:val="single" w:sz="6" w:space="0" w:color="CCCCCC"/>
-              <w:right w:val="single" w:sz="6" w:space="0" w:color="000000"/>
-            </w:tcBorders>
-            <w:shd w:val="clear" w:color="auto" w:fill="ADB9CA"/>
-            <w:tcMar>
-              <w:top w:w="30" w:type="dxa"/>
-              <w:left w:w="45" w:type="dxa"/>
-              <w:bottom w:w="30" w:type="dxa"/>
-              <w:right w:w="45" w:type="dxa"/>
-            </w:tcMar>
-            <w:vAlign w:val="center"/>
-            <w:hideMark/>
-          </w:tcPr>
-          <w:p>
-            <w:pPr>
-              <w:spacing w:after="0" w:line="240" w:lineRule="auto"/>
-              <w:jc w:val="center"/>
-              <w:rPr>
-                <w:rFonts w:ascii="Times New Roman" w:eastAsia="Times New Roman" w:hAnsi="Times New Roman" w:cs="Times New Roman"/>
-                <w:sz w:val="32"/>
-                <w:szCs w:val="32"/>
-              </w:rPr>
-            </w:pPr>
-            <w:r>
-              <w:rPr>
-                <w:rFonts w:ascii="Times New Roman" w:eastAsia="Times New Roman" w:hAnsi="Times New Roman" w:cs="Times New Roman"/>
-                <w:sz w:val="32"/>
-                <w:szCs w:val="32"/>
-              </w:rPr>
-              <w:t>Action (thoát trò chơi)</w:t>
-            </w:r>
-          </w:p>
-        </w:tc>
-        <w:tc>
-          <w:tcPr>
-            <w:tcW w:w="6089" w:type="dxa"/>
-            <w:tcBorders>
-              <w:top w:val="single" w:sz="6" w:space="0" w:color="CCCCCC"/>
-              <w:left w:val="single" w:sz="6" w:space="0" w:color="CCCCCC"/>
-              <w:bottom w:val="single" w:sz="6" w:space="0" w:color="CCCCCC"/>
-              <w:right w:val="single" w:sz="6" w:space="0" w:color="000000"/>
-            </w:tcBorders>
-            <w:tcMar>
-              <w:top w:w="30" w:type="dxa"/>
-              <w:left w:w="45" w:type="dxa"/>
-              <w:bottom w:w="30" w:type="dxa"/>
-              <w:right w:w="45" w:type="dxa"/>
-            </w:tcMar>
-            <w:vAlign w:val="center"/>
-            <w:hideMark/>
-          </w:tcPr>
-          <w:p>
-            <w:pPr>
-              <w:spacing w:after="0" w:line="240" w:lineRule="auto"/>
-              <w:rPr>
-                <w:rFonts w:ascii="Times New Roman" w:eastAsia="Times New Roman" w:hAnsi="Times New Roman" w:cs="Times New Roman"/>
-                <w:sz w:val="32"/>
-                <w:szCs w:val="32"/>
-              </w:rPr>
-            </w:pPr>
-            <w:r>
-              <w:rPr>
-                <w:rFonts w:ascii="Times New Roman" w:eastAsia="Times New Roman" w:hAnsi="Times New Roman" w:cs="Times New Roman"/>
-                <w:sz w:val="32"/>
-                <w:szCs w:val="32"/>
-              </w:rPr>
-              <w:t>1. Nhấn thoát trò chơi</w:t>
-            </w:r>
-          </w:p>
-        </w:tc>
-        <w:tc>
-          <w:tcPr>
-            <w:tcW w:w="3260" w:type="dxa"/>
-            <w:tcBorders>
-              <w:top w:val="single" w:sz="6" w:space="0" w:color="CCCCCC"/>
-              <w:left w:val="single" w:sz="6" w:space="0" w:color="CCCCCC"/>
-              <w:bottom w:val="single" w:sz="6" w:space="0" w:color="CCCCCC"/>
-              <w:right w:val="single" w:sz="6" w:space="0" w:color="000000"/>
-            </w:tcBorders>
-            <w:tcMar>
-              <w:top w:w="30" w:type="dxa"/>
-              <w:left w:w="45" w:type="dxa"/>
-              <w:bottom w:w="30" w:type="dxa"/>
-              <w:right w:w="45" w:type="dxa"/>
-            </w:tcMar>
-            <w:vAlign w:val="center"/>
-            <w:hideMark/>
-          </w:tcPr>
-          <w:p>
-            <w:pPr>
-              <w:spacing w:after="0" w:line="240" w:lineRule="auto"/>
-              <w:rPr>
-                <w:rFonts w:ascii="Times New Roman" w:eastAsia="Times New Roman" w:hAnsi="Times New Roman" w:cs="Times New Roman"/>
-                <w:sz w:val="32"/>
-                <w:szCs w:val="32"/>
-              </w:rPr>
-            </w:pPr>
-            <w:r>
-              <w:rPr>
-                <w:rFonts w:ascii="Times New Roman" w:eastAsia="Times New Roman" w:hAnsi="Times New Roman" w:cs="Times New Roman"/>
-                <w:sz w:val="32"/>
-                <w:szCs w:val="32"/>
-              </w:rPr>
-              <w:t>Đã thoát trò chơi</w:t>
-            </w:r>
-          </w:p>
-        </w:tc>
-        <w:tc>
-          <w:tcPr>
-            <w:tcW w:w="1134" w:type="dxa"/>
-            <w:tcBorders>
-              <w:top w:val="single" w:sz="6" w:space="0" w:color="CCCCCC"/>
-              <w:left w:val="single" w:sz="6" w:space="0" w:color="CCCCCC"/>
-              <w:bottom w:val="single" w:sz="6" w:space="0" w:color="CCCCCC"/>
-              <w:right w:val="single" w:sz="6" w:space="0" w:color="000000"/>
-            </w:tcBorders>
-            <w:tcMar>
-              <w:top w:w="30" w:type="dxa"/>
-              <w:left w:w="45" w:type="dxa"/>
-              <w:bottom w:w="30" w:type="dxa"/>
-              <w:right w:w="45" w:type="dxa"/>
-            </w:tcMar>
-            <w:vAlign w:val="center"/>
-            <w:hideMark/>
-          </w:tcPr>
-          <w:p>
-            <w:pPr>
-              <w:spacing w:after="0" w:line="240" w:lineRule="auto"/>
-              <w:jc w:val="center"/>
-              <w:rPr>
-                <w:rFonts w:ascii="Times New Roman" w:eastAsia="Times New Roman" w:hAnsi="Times New Roman" w:cs="Times New Roman"/>
-                <w:sz w:val="28"/>
-                <w:szCs w:val="28"/>
-              </w:rPr>
-            </w:pPr>
-            <w:r>
-              <w:rPr>
-                <w:rFonts w:ascii="Times New Roman" w:eastAsia="Times New Roman" w:hAnsi="Times New Roman" w:cs="Times New Roman"/>
-                <w:sz w:val="28"/>
-                <w:szCs w:val="28"/>
-              </w:rPr>
-              <w:t>NULL</w:t>
-            </w:r>
-          </w:p>
-        </w:tc>
-        <w:tc>
-          <w:tcPr>
-            <w:tcW w:w="1158" w:type="dxa"/>
-            <w:tcBorders>
-              <w:top w:val="single" w:sz="6" w:space="0" w:color="CCCCCC"/>
-              <w:left w:val="single" w:sz="6" w:space="0" w:color="CCCCCC"/>
-              <w:bottom w:val="single" w:sz="6" w:space="0" w:color="CCCCCC"/>
-              <w:right w:val="single" w:sz="6" w:space="0" w:color="000000"/>
-            </w:tcBorders>
-            <w:tcMar>
-              <w:top w:w="30" w:type="dxa"/>
-              <w:left w:w="45" w:type="dxa"/>
-              <w:bottom w:w="30" w:type="dxa"/>
-              <w:right w:w="45" w:type="dxa"/>
-            </w:tcMar>
-            <w:vAlign w:val="center"/>
-            <w:hideMark/>
-          </w:tcPr>
-          <w:p>
-            <w:pPr>
-              <w:spacing w:after="0" w:line="240" w:lineRule="auto"/>
-              <w:jc w:val="center"/>
-              <w:rPr>
-                <w:rFonts w:ascii="Times New Roman" w:eastAsia="Times New Roman" w:hAnsi="Times New Roman" w:cs="Times New Roman"/>
-                <w:sz w:val="28"/>
-                <w:szCs w:val="28"/>
-              </w:rPr>
-            </w:pPr>
-            <w:r>
-              <w:rPr>
-                <w:rFonts w:ascii="Times New Roman" w:eastAsia="Times New Roman" w:hAnsi="Times New Roman" w:cs="Times New Roman"/>
-                <w:sz w:val="28"/>
-                <w:szCs w:val="28"/>
-              </w:rPr>
-              <w:t>PASS</w:t>
-            </w:r>
-          </w:p>
-        </w:tc>
-        <w:tc>
-          <w:tcPr>
-            <w:tcW w:w="110" w:type="dxa"/>
-            <w:tcBorders>
-              <w:top w:val="single" w:sz="6" w:space="0" w:color="CCCCCC"/>
-              <w:left w:val="single" w:sz="6" w:space="0" w:color="CCCCCC"/>
-              <w:bottom w:val="single" w:sz="6" w:space="0" w:color="CCCCCC"/>
-              <w:right w:val="single" w:sz="6" w:space="0" w:color="CCCCCC"/>
-            </w:tcBorders>
-            <w:tcMar>
-              <w:top w:w="30" w:type="dxa"/>
-              <w:left w:w="45" w:type="dxa"/>
-              <w:bottom w:w="30" w:type="dxa"/>
-              <w:right w:w="45" w:type="dxa"/>
-            </w:tcMar>
-            <w:vAlign w:val="center"/>
-            <w:hideMark/>
-          </w:tcPr>
-          <w:p>
-            <w:pPr>
-              <w:spacing w:after="0" w:line="240" w:lineRule="auto"/>
-              <w:jc w:val="center"/>
-              <w:rPr>
-                <w:rFonts w:ascii="Times New Roman" w:eastAsia="Times New Roman" w:hAnsi="Times New Roman" w:cs="Times New Roman"/>
-                <w:sz w:val="28"/>
-                <w:szCs w:val="28"/>
-              </w:rPr>
-            </w:pPr>
-          </w:p>
-        </w:tc>
-        <w:bookmarkStart w:id="13" w:name="_GoBack"/>
-        <w:bookmarkEnd w:id="13"/>
-      </w:tr>
-      <w:tr>
-        <w:trPr>
-          <w:trHeight w:val="128"/>
-        </w:trPr>
-        <w:tc>
-          <w:tcPr>
-            <w:tcW w:w="0" w:type="auto"/>
-            <w:tcBorders>
-              <w:top w:val="single" w:sz="6" w:space="0" w:color="000000"/>
-              <w:left w:val="single" w:sz="6" w:space="0" w:color="000000"/>
-              <w:bottom w:val="single" w:sz="6" w:space="0" w:color="000000"/>
-              <w:right w:val="single" w:sz="6" w:space="0" w:color="000000"/>
-            </w:tcBorders>
-            <w:vAlign w:val="center"/>
-          </w:tcPr>
-          <w:p>
-            <w:pPr>
-              <w:spacing w:after="0" w:line="240" w:lineRule="auto"/>
-              <w:rPr>
-                <w:rFonts w:ascii="Times New Roman" w:eastAsia="Times New Roman" w:hAnsi="Times New Roman" w:cs="Times New Roman"/>
-                <w:sz w:val="28"/>
-                <w:szCs w:val="28"/>
-                <w:lang w:val="vi-VN"/>
-              </w:rPr>
-            </w:pPr>
-          </w:p>
-        </w:tc>
-        <w:tc>
-          <w:tcPr>
-            <w:tcW w:w="2788" w:type="dxa"/>
-            <w:tcBorders>
-              <w:top w:val="single" w:sz="6" w:space="0" w:color="CCCCCC"/>
-              <w:left w:val="single" w:sz="6" w:space="0" w:color="CCCCCC"/>
-              <w:bottom w:val="single" w:sz="6" w:space="0" w:color="000000"/>
-              <w:right w:val="single" w:sz="6" w:space="0" w:color="000000"/>
-            </w:tcBorders>
-            <w:shd w:val="clear" w:color="auto" w:fill="ADB9CA"/>
-            <w:tcMar>
-              <w:top w:w="30" w:type="dxa"/>
-              <w:left w:w="45" w:type="dxa"/>
-              <w:bottom w:w="30" w:type="dxa"/>
-              <w:right w:w="45" w:type="dxa"/>
-            </w:tcMar>
-            <w:vAlign w:val="center"/>
-          </w:tcPr>
-          <w:p>
-            <w:pPr>
-              <w:spacing w:after="0" w:line="240" w:lineRule="auto"/>
-              <w:jc w:val="center"/>
-              <w:rPr>
-                <w:rFonts w:ascii="Times New Roman" w:eastAsia="Times New Roman" w:hAnsi="Times New Roman" w:cs="Times New Roman"/>
-                <w:sz w:val="32"/>
-                <w:szCs w:val="32"/>
-              </w:rPr>
-            </w:pPr>
-          </w:p>
-        </w:tc>
-        <w:tc>
-          <w:tcPr>
-            <w:tcW w:w="6089" w:type="dxa"/>
-            <w:tcBorders>
-              <w:top w:val="single" w:sz="6" w:space="0" w:color="CCCCCC"/>
-              <w:left w:val="single" w:sz="6" w:space="0" w:color="CCCCCC"/>
-              <w:bottom w:val="single" w:sz="6" w:space="0" w:color="000000"/>
-              <w:right w:val="single" w:sz="6" w:space="0" w:color="000000"/>
-            </w:tcBorders>
-            <w:tcMar>
-              <w:top w:w="30" w:type="dxa"/>
-              <w:left w:w="45" w:type="dxa"/>
-              <w:bottom w:w="30" w:type="dxa"/>
-              <w:right w:w="45" w:type="dxa"/>
-            </w:tcMar>
-            <w:vAlign w:val="center"/>
-          </w:tcPr>
-          <w:p>
-            <w:pPr>
-              <w:spacing w:after="0" w:line="240" w:lineRule="auto"/>
-              <w:rPr>
-                <w:rFonts w:ascii="Times New Roman" w:eastAsia="Times New Roman" w:hAnsi="Times New Roman" w:cs="Times New Roman"/>
-                <w:sz w:val="32"/>
-                <w:szCs w:val="32"/>
-              </w:rPr>
-            </w:pPr>
-          </w:p>
-        </w:tc>
-        <w:tc>
-          <w:tcPr>
-            <w:tcW w:w="3260" w:type="dxa"/>
-            <w:tcBorders>
-              <w:top w:val="single" w:sz="6" w:space="0" w:color="CCCCCC"/>
-              <w:left w:val="single" w:sz="6" w:space="0" w:color="CCCCCC"/>
-              <w:bottom w:val="single" w:sz="6" w:space="0" w:color="000000"/>
-              <w:right w:val="single" w:sz="6" w:space="0" w:color="000000"/>
-            </w:tcBorders>
-            <w:tcMar>
-              <w:top w:w="30" w:type="dxa"/>
-              <w:left w:w="45" w:type="dxa"/>
-              <w:bottom w:w="30" w:type="dxa"/>
-              <w:right w:w="45" w:type="dxa"/>
-            </w:tcMar>
-            <w:vAlign w:val="center"/>
-          </w:tcPr>
-          <w:p>
-            <w:pPr>
-              <w:spacing w:after="0" w:line="240" w:lineRule="auto"/>
-              <w:rPr>
-                <w:rFonts w:ascii="Times New Roman" w:eastAsia="Times New Roman" w:hAnsi="Times New Roman" w:cs="Times New Roman"/>
-                <w:sz w:val="32"/>
-                <w:szCs w:val="32"/>
-              </w:rPr>
-            </w:pPr>
-          </w:p>
-        </w:tc>
-        <w:tc>
-          <w:tcPr>
-            <w:tcW w:w="1134" w:type="dxa"/>
-            <w:tcBorders>
-              <w:top w:val="single" w:sz="6" w:space="0" w:color="CCCCCC"/>
-              <w:left w:val="single" w:sz="6" w:space="0" w:color="CCCCCC"/>
-              <w:bottom w:val="single" w:sz="6" w:space="0" w:color="000000"/>
-              <w:right w:val="single" w:sz="6" w:space="0" w:color="000000"/>
-            </w:tcBorders>
-            <w:tcMar>
-              <w:top w:w="30" w:type="dxa"/>
-              <w:left w:w="45" w:type="dxa"/>
-              <w:bottom w:w="30" w:type="dxa"/>
-              <w:right w:w="45" w:type="dxa"/>
-            </w:tcMar>
-            <w:vAlign w:val="center"/>
-          </w:tcPr>
-          <w:p>
-            <w:pPr>
-              <w:spacing w:after="0" w:line="240" w:lineRule="auto"/>
-              <w:jc w:val="center"/>
-              <w:rPr>
-                <w:rFonts w:ascii="Times New Roman" w:eastAsia="Times New Roman" w:hAnsi="Times New Roman" w:cs="Times New Roman"/>
-                <w:sz w:val="28"/>
-                <w:szCs w:val="28"/>
-              </w:rPr>
-            </w:pPr>
-          </w:p>
-        </w:tc>
-        <w:tc>
-          <w:tcPr>
-            <w:tcW w:w="1158" w:type="dxa"/>
-            <w:tcBorders>
-              <w:top w:val="single" w:sz="6" w:space="0" w:color="CCCCCC"/>
-              <w:left w:val="single" w:sz="6" w:space="0" w:color="CCCCCC"/>
-              <w:bottom w:val="single" w:sz="6" w:space="0" w:color="000000"/>
-              <w:right w:val="single" w:sz="6" w:space="0" w:color="000000"/>
-            </w:tcBorders>
-            <w:tcMar>
-              <w:top w:w="30" w:type="dxa"/>
-              <w:left w:w="45" w:type="dxa"/>
-              <w:bottom w:w="30" w:type="dxa"/>
-              <w:right w:w="45" w:type="dxa"/>
-            </w:tcMar>
-            <w:vAlign w:val="center"/>
-          </w:tcPr>
-          <w:p>
-            <w:pPr>
-              <w:spacing w:after="0" w:line="240" w:lineRule="auto"/>
-              <w:jc w:val="center"/>
-              <w:rPr>
-                <w:rFonts w:ascii="Times New Roman" w:eastAsia="Times New Roman" w:hAnsi="Times New Roman" w:cs="Times New Roman"/>
-                <w:sz w:val="28"/>
-                <w:szCs w:val="28"/>
-              </w:rPr>
-            </w:pPr>
-          </w:p>
-        </w:tc>
-        <w:tc>
-          <w:tcPr>
-            <w:tcW w:w="110" w:type="dxa"/>
-            <w:tcBorders>
-              <w:top w:val="single" w:sz="6" w:space="0" w:color="CCCCCC"/>
-              <w:left w:val="single" w:sz="6" w:space="0" w:color="CCCCCC"/>
-              <w:bottom w:val="single" w:sz="6" w:space="0" w:color="CCCCCC"/>
-              <w:right w:val="single" w:sz="6" w:space="0" w:color="CCCCCC"/>
-            </w:tcBorders>
-            <w:tcMar>
-              <w:top w:w="30" w:type="dxa"/>
-              <w:left w:w="45" w:type="dxa"/>
-              <w:bottom w:w="30" w:type="dxa"/>
-              <w:right w:w="45" w:type="dxa"/>
-            </w:tcMar>
-            <w:vAlign w:val="center"/>
-          </w:tcPr>
-          <w:p>
-            <w:pPr>
-              <w:spacing w:after="0" w:line="240" w:lineRule="auto"/>
-              <w:jc w:val="center"/>
-              <w:rPr>
-                <w:rFonts w:ascii="Times New Roman" w:eastAsia="Times New Roman" w:hAnsi="Times New Roman" w:cs="Times New Roman"/>
-                <w:sz w:val="28"/>
-                <w:szCs w:val="28"/>
-              </w:rPr>
-            </w:pPr>
-          </w:p>
-        </w:tc>
-      </w:tr>
-    </w:tbl>
-    <w:p/>
-    <w:p/>
-    <w:tbl>
-      <w:tblPr>
-        <w:tblpPr w:leftFromText="180" w:rightFromText="180" w:vertAnchor="text" w:tblpY="1"/>
-        <w:tblOverlap w:val="never"/>
-        <w:tblW w:w="15817" w:type="dxa"/>
-        <w:tblCellMar>
-          <w:left w:w="0" w:type="dxa"/>
-          <w:right w:w="0" w:type="dxa"/>
-        </w:tblCellMar>
-        <w:tblLook w:val="04A0" w:firstRow="1" w:lastRow="0" w:firstColumn="1" w:lastColumn="0" w:noHBand="0" w:noVBand="1"/>
-      </w:tblPr>
-      <w:tblGrid>
-        <w:gridCol w:w="2404"/>
-        <w:gridCol w:w="3599"/>
-        <w:gridCol w:w="2498"/>
-        <w:gridCol w:w="4958"/>
-        <w:gridCol w:w="1160"/>
-        <w:gridCol w:w="1102"/>
-        <w:gridCol w:w="96"/>
-      </w:tblGrid>
-      <w:tr>
-        <w:trPr>
-          <w:trHeight w:val="855"/>
-        </w:trPr>
-        <w:tc>
-          <w:tcPr>
-            <w:tcW w:w="0" w:type="auto"/>
-            <w:gridSpan w:val="6"/>
-            <w:tcBorders>
-              <w:top w:val="single" w:sz="6" w:space="0" w:color="000000"/>
-              <w:left w:val="single" w:sz="6" w:space="0" w:color="000000"/>
-              <w:bottom w:val="single" w:sz="6" w:space="0" w:color="000000"/>
-              <w:right w:val="single" w:sz="6" w:space="0" w:color="000000"/>
-            </w:tcBorders>
-            <w:shd w:val="clear" w:color="auto" w:fill="C5E0B3"/>
-            <w:tcMar>
-              <w:top w:w="0" w:type="dxa"/>
-              <w:left w:w="45" w:type="dxa"/>
-              <w:bottom w:w="0" w:type="dxa"/>
-              <w:right w:w="45" w:type="dxa"/>
-            </w:tcMar>
-            <w:vAlign w:val="center"/>
-            <w:hideMark/>
-          </w:tcPr>
-          <w:p>
-            <w:pPr>
-              <w:spacing w:after="0" w:line="240" w:lineRule="auto"/>
-              <w:jc w:val="center"/>
-              <w:rPr>
-                <w:rFonts w:ascii="Times New Roman" w:eastAsia="Times New Roman" w:hAnsi="Times New Roman" w:cs="Times New Roman"/>
-                <w:sz w:val="40"/>
-                <w:szCs w:val="40"/>
-              </w:rPr>
-            </w:pPr>
-            <w:r>
-              <w:rPr>
-                <w:rFonts w:ascii="Times New Roman" w:eastAsia="Times New Roman" w:hAnsi="Times New Roman" w:cs="Times New Roman"/>
-                <w:sz w:val="40"/>
-                <w:szCs w:val="40"/>
-              </w:rPr>
-              <w:t>Màn hình chơi game</w:t>
-            </w:r>
-          </w:p>
-        </w:tc>
-        <w:tc>
-          <w:tcPr>
-            <w:tcW w:w="0" w:type="auto"/>
-            <w:tcBorders>
-              <w:top w:val="single" w:sz="6" w:space="0" w:color="CCCCCC"/>
-              <w:left w:val="single" w:sz="6" w:space="0" w:color="CCCCCC"/>
-              <w:bottom w:val="single" w:sz="6" w:space="0" w:color="CCCCCC"/>
-              <w:right w:val="single" w:sz="6" w:space="0" w:color="CCCCCC"/>
-            </w:tcBorders>
-            <w:tcMar>
-              <w:top w:w="0" w:type="dxa"/>
-              <w:left w:w="45" w:type="dxa"/>
-              <w:bottom w:w="0" w:type="dxa"/>
-              <w:right w:w="45" w:type="dxa"/>
-            </w:tcMar>
-            <w:vAlign w:val="center"/>
-            <w:hideMark/>
-          </w:tcPr>
-          <w:p>
-            <w:pPr>
-              <w:spacing w:after="0" w:line="240" w:lineRule="auto"/>
-              <w:jc w:val="center"/>
-              <w:rPr>
-                <w:rFonts w:ascii="Times New Roman" w:eastAsia="Times New Roman" w:hAnsi="Times New Roman" w:cs="Times New Roman"/>
-                <w:sz w:val="28"/>
-                <w:szCs w:val="28"/>
-              </w:rPr>
-            </w:pPr>
-          </w:p>
-        </w:tc>
-      </w:tr>
-      <w:tr>
-        <w:trPr>
-          <w:trHeight w:val="855"/>
-        </w:trPr>
-        <w:tc>
-          <w:tcPr>
-            <w:tcW w:w="0" w:type="auto"/>
-            <w:tcBorders>
-              <w:top w:val="single" w:sz="6" w:space="0" w:color="CCCCCC"/>
-              <w:left w:val="single" w:sz="6" w:space="0" w:color="000000"/>
-              <w:bottom w:val="single" w:sz="6" w:space="0" w:color="000000"/>
-              <w:right w:val="single" w:sz="6" w:space="0" w:color="000000"/>
-            </w:tcBorders>
-            <w:shd w:val="clear" w:color="auto" w:fill="FFE598"/>
-            <w:tcMar>
-              <w:top w:w="0" w:type="dxa"/>
-              <w:left w:w="45" w:type="dxa"/>
-              <w:bottom w:w="0" w:type="dxa"/>
-              <w:right w:w="45" w:type="dxa"/>
-            </w:tcMar>
-            <w:vAlign w:val="center"/>
-            <w:hideMark/>
-          </w:tcPr>
-          <w:p>
-            <w:pPr>
-              <w:spacing w:after="0" w:line="240" w:lineRule="auto"/>
-              <w:jc w:val="center"/>
-              <w:rPr>
-                <w:rFonts w:ascii="Times New Roman" w:eastAsia="Times New Roman" w:hAnsi="Times New Roman" w:cs="Times New Roman"/>
-                <w:sz w:val="40"/>
-                <w:szCs w:val="40"/>
-              </w:rPr>
-            </w:pPr>
-            <w:r>
-              <w:rPr>
-                <w:rFonts w:ascii="Times New Roman" w:eastAsia="Times New Roman" w:hAnsi="Times New Roman" w:cs="Times New Roman"/>
-                <w:sz w:val="40"/>
-                <w:szCs w:val="40"/>
-              </w:rPr>
-              <w:t>items</w:t>
-            </w:r>
-          </w:p>
-        </w:tc>
-        <w:tc>
-          <w:tcPr>
-            <w:tcW w:w="0" w:type="auto"/>
-            <w:tcBorders>
-              <w:top w:val="single" w:sz="6" w:space="0" w:color="CCCCCC"/>
-              <w:left w:val="single" w:sz="6" w:space="0" w:color="CCCCCC"/>
-              <w:bottom w:val="single" w:sz="6" w:space="0" w:color="000000"/>
-              <w:right w:val="single" w:sz="6" w:space="0" w:color="000000"/>
-            </w:tcBorders>
-            <w:shd w:val="clear" w:color="auto" w:fill="FFE598"/>
-            <w:tcMar>
-              <w:top w:w="0" w:type="dxa"/>
-              <w:left w:w="45" w:type="dxa"/>
-              <w:bottom w:w="0" w:type="dxa"/>
-              <w:right w:w="45" w:type="dxa"/>
-            </w:tcMar>
-            <w:vAlign w:val="center"/>
-            <w:hideMark/>
-          </w:tcPr>
-          <w:p>
-            <w:pPr>
-              <w:spacing w:after="0" w:line="240" w:lineRule="auto"/>
-              <w:jc w:val="center"/>
-              <w:rPr>
-                <w:rFonts w:ascii="Times New Roman" w:eastAsia="Times New Roman" w:hAnsi="Times New Roman" w:cs="Times New Roman"/>
-                <w:sz w:val="40"/>
-                <w:szCs w:val="40"/>
-              </w:rPr>
-            </w:pPr>
-            <w:r>
-              <w:rPr>
-                <w:rFonts w:ascii="Times New Roman" w:eastAsia="Times New Roman" w:hAnsi="Times New Roman" w:cs="Times New Roman"/>
-                <w:sz w:val="40"/>
-                <w:szCs w:val="40"/>
-              </w:rPr>
-              <w:t>sub-items</w:t>
-            </w:r>
-          </w:p>
-        </w:tc>
-        <w:tc>
-          <w:tcPr>
-            <w:tcW w:w="0" w:type="auto"/>
-            <w:tcBorders>
-              <w:top w:val="single" w:sz="6" w:space="0" w:color="CCCCCC"/>
-              <w:left w:val="single" w:sz="6" w:space="0" w:color="CCCCCC"/>
-              <w:bottom w:val="single" w:sz="6" w:space="0" w:color="000000"/>
-              <w:right w:val="single" w:sz="6" w:space="0" w:color="000000"/>
-            </w:tcBorders>
-            <w:shd w:val="clear" w:color="auto" w:fill="FFE598"/>
-            <w:tcMar>
-              <w:top w:w="0" w:type="dxa"/>
-              <w:left w:w="45" w:type="dxa"/>
-              <w:bottom w:w="0" w:type="dxa"/>
-              <w:right w:w="45" w:type="dxa"/>
-            </w:tcMar>
-            <w:vAlign w:val="center"/>
-            <w:hideMark/>
-          </w:tcPr>
-          <w:p>
-            <w:pPr>
-              <w:spacing w:after="0" w:line="240" w:lineRule="auto"/>
-              <w:jc w:val="center"/>
-              <w:rPr>
-                <w:rFonts w:ascii="Times New Roman" w:eastAsia="Times New Roman" w:hAnsi="Times New Roman" w:cs="Times New Roman"/>
-                <w:sz w:val="40"/>
-                <w:szCs w:val="40"/>
-              </w:rPr>
-            </w:pPr>
-            <w:r>
-              <w:rPr>
-                <w:rFonts w:ascii="Times New Roman" w:eastAsia="Times New Roman" w:hAnsi="Times New Roman" w:cs="Times New Roman"/>
-                <w:sz w:val="40"/>
-                <w:szCs w:val="40"/>
-              </w:rPr>
-              <w:t>steps to excute</w:t>
-            </w:r>
-          </w:p>
-        </w:tc>
-        <w:tc>
-          <w:tcPr>
-            <w:tcW w:w="4958" w:type="dxa"/>
-            <w:tcBorders>
-              <w:top w:val="single" w:sz="6" w:space="0" w:color="CCCCCC"/>
-              <w:left w:val="single" w:sz="6" w:space="0" w:color="CCCCCC"/>
-              <w:bottom w:val="single" w:sz="6" w:space="0" w:color="000000"/>
-              <w:right w:val="single" w:sz="6" w:space="0" w:color="000000"/>
-            </w:tcBorders>
-            <w:shd w:val="clear" w:color="auto" w:fill="FFE598"/>
-            <w:tcMar>
-              <w:top w:w="0" w:type="dxa"/>
-              <w:left w:w="45" w:type="dxa"/>
-              <w:bottom w:w="0" w:type="dxa"/>
-              <w:right w:w="45" w:type="dxa"/>
-            </w:tcMar>
-            <w:vAlign w:val="center"/>
-            <w:hideMark/>
-          </w:tcPr>
-          <w:p>
-            <w:pPr>
-              <w:spacing w:after="0" w:line="240" w:lineRule="auto"/>
-              <w:jc w:val="center"/>
-              <w:rPr>
-                <w:rFonts w:ascii="Times New Roman" w:eastAsia="Times New Roman" w:hAnsi="Times New Roman" w:cs="Times New Roman"/>
-                <w:sz w:val="40"/>
-                <w:szCs w:val="40"/>
-              </w:rPr>
-            </w:pPr>
-            <w:r>
-              <w:rPr>
-                <w:rFonts w:ascii="Times New Roman" w:eastAsia="Times New Roman" w:hAnsi="Times New Roman" w:cs="Times New Roman"/>
-                <w:sz w:val="40"/>
-                <w:szCs w:val="40"/>
-              </w:rPr>
-              <w:t>expect output</w:t>
-            </w:r>
-          </w:p>
-        </w:tc>
-        <w:tc>
-          <w:tcPr>
-            <w:tcW w:w="1160" w:type="dxa"/>
-            <w:tcBorders>
-              <w:top w:val="single" w:sz="6" w:space="0" w:color="CCCCCC"/>
-              <w:left w:val="single" w:sz="6" w:space="0" w:color="CCCCCC"/>
-              <w:bottom w:val="single" w:sz="6" w:space="0" w:color="000000"/>
-              <w:right w:val="single" w:sz="6" w:space="0" w:color="000000"/>
-            </w:tcBorders>
-            <w:shd w:val="clear" w:color="auto" w:fill="FFE598"/>
-            <w:tcMar>
-              <w:top w:w="0" w:type="dxa"/>
-              <w:left w:w="45" w:type="dxa"/>
-              <w:bottom w:w="0" w:type="dxa"/>
-              <w:right w:w="45" w:type="dxa"/>
-            </w:tcMar>
-            <w:vAlign w:val="center"/>
-            <w:hideMark/>
-          </w:tcPr>
-          <w:p>
-            <w:pPr>
-              <w:spacing w:after="0" w:line="240" w:lineRule="auto"/>
-              <w:jc w:val="center"/>
-              <w:rPr>
-                <w:rFonts w:ascii="Times New Roman" w:eastAsia="Times New Roman" w:hAnsi="Times New Roman" w:cs="Times New Roman"/>
-                <w:sz w:val="40"/>
-                <w:szCs w:val="40"/>
-              </w:rPr>
-            </w:pPr>
-            <w:r>
-              <w:rPr>
-                <w:rFonts w:ascii="Times New Roman" w:eastAsia="Times New Roman" w:hAnsi="Times New Roman" w:cs="Times New Roman"/>
-                <w:sz w:val="40"/>
-                <w:szCs w:val="40"/>
-              </w:rPr>
-              <w:t>test data</w:t>
-            </w:r>
-          </w:p>
-        </w:tc>
-        <w:tc>
-          <w:tcPr>
-            <w:tcW w:w="0" w:type="auto"/>
-            <w:tcBorders>
-              <w:top w:val="single" w:sz="6" w:space="0" w:color="CCCCCC"/>
-              <w:left w:val="single" w:sz="6" w:space="0" w:color="CCCCCC"/>
-              <w:bottom w:val="single" w:sz="6" w:space="0" w:color="000000"/>
-              <w:right w:val="single" w:sz="6" w:space="0" w:color="000000"/>
-            </w:tcBorders>
-            <w:shd w:val="clear" w:color="auto" w:fill="FFE598"/>
-            <w:tcMar>
-              <w:top w:w="0" w:type="dxa"/>
-              <w:left w:w="45" w:type="dxa"/>
-              <w:bottom w:w="0" w:type="dxa"/>
-              <w:right w:w="45" w:type="dxa"/>
-            </w:tcMar>
-            <w:vAlign w:val="center"/>
-            <w:hideMark/>
-          </w:tcPr>
-          <w:p>
-            <w:pPr>
-              <w:spacing w:after="0" w:line="240" w:lineRule="auto"/>
-              <w:jc w:val="center"/>
-              <w:rPr>
-                <w:rFonts w:ascii="Times New Roman" w:eastAsia="Times New Roman" w:hAnsi="Times New Roman" w:cs="Times New Roman"/>
-                <w:sz w:val="40"/>
-                <w:szCs w:val="40"/>
-              </w:rPr>
-            </w:pPr>
-            <w:r>
-              <w:rPr>
-                <w:rFonts w:ascii="Times New Roman" w:eastAsia="Times New Roman" w:hAnsi="Times New Roman" w:cs="Times New Roman"/>
-                <w:sz w:val="40"/>
-                <w:szCs w:val="40"/>
-              </w:rPr>
-              <w:t>windows</w:t>
-            </w:r>
-          </w:p>
-        </w:tc>
-        <w:tc>
-          <w:tcPr>
-            <w:tcW w:w="0" w:type="auto"/>
-            <w:tcBorders>
-              <w:top w:val="single" w:sz="6" w:space="0" w:color="CCCCCC"/>
-              <w:left w:val="single" w:sz="6" w:space="0" w:color="CCCCCC"/>
-              <w:bottom w:val="single" w:sz="6" w:space="0" w:color="CCCCCC"/>
-              <w:right w:val="single" w:sz="6" w:space="0" w:color="CCCCCC"/>
-            </w:tcBorders>
-            <w:tcMar>
-              <w:top w:w="0" w:type="dxa"/>
-              <w:left w:w="45" w:type="dxa"/>
-              <w:bottom w:w="0" w:type="dxa"/>
-              <w:right w:w="45" w:type="dxa"/>
-            </w:tcMar>
-            <w:vAlign w:val="center"/>
-            <w:hideMark/>
-          </w:tcPr>
-          <w:p>
-            <w:pPr>
-              <w:spacing w:after="0" w:line="240" w:lineRule="auto"/>
-              <w:jc w:val="center"/>
-              <w:rPr>
-                <w:rFonts w:ascii="Times New Roman" w:eastAsia="Times New Roman" w:hAnsi="Times New Roman" w:cs="Times New Roman"/>
-                <w:sz w:val="28"/>
-                <w:szCs w:val="28"/>
-              </w:rPr>
-            </w:pPr>
-          </w:p>
-        </w:tc>
-      </w:tr>
-      <w:tr>
-        <w:trPr>
-          <w:trHeight w:val="3045"/>
-        </w:trPr>
-        <w:tc>
-          <w:tcPr>
-            <w:tcW w:w="0" w:type="auto"/>
-            <w:vMerge w:val="restart"/>
-            <w:tcBorders>
-              <w:top w:val="single" w:sz="6" w:space="0" w:color="CCCCCC"/>
-              <w:left w:val="single" w:sz="6" w:space="0" w:color="000000"/>
-              <w:bottom w:val="single" w:sz="6" w:space="0" w:color="000000"/>
-              <w:right w:val="single" w:sz="6" w:space="0" w:color="000000"/>
-            </w:tcBorders>
-            <w:shd w:val="clear" w:color="auto" w:fill="9CC2E5"/>
-            <w:tcMar>
-              <w:top w:w="0" w:type="dxa"/>
-              <w:left w:w="45" w:type="dxa"/>
-              <w:bottom w:w="0" w:type="dxa"/>
-              <w:right w:w="45" w:type="dxa"/>
-            </w:tcMar>
-            <w:vAlign w:val="center"/>
-            <w:hideMark/>
-          </w:tcPr>
-          <w:p>
-            <w:pPr>
-              <w:spacing w:after="0" w:line="240" w:lineRule="auto"/>
-              <w:jc w:val="center"/>
-              <w:rPr>
-                <w:rFonts w:ascii="Times New Roman" w:eastAsia="Times New Roman" w:hAnsi="Times New Roman" w:cs="Times New Roman"/>
-                <w:sz w:val="32"/>
-                <w:szCs w:val="32"/>
-              </w:rPr>
-            </w:pPr>
-            <w:r>
-              <w:rPr>
-                <w:rFonts w:ascii="Times New Roman" w:eastAsia="Times New Roman" w:hAnsi="Times New Roman" w:cs="Times New Roman"/>
-                <w:sz w:val="32"/>
-                <w:szCs w:val="32"/>
-              </w:rPr>
-              <w:t>Màn hình chơi game</w:t>
-            </w:r>
-          </w:p>
-        </w:tc>
-        <w:tc>
-          <w:tcPr>
-            <w:tcW w:w="0" w:type="auto"/>
-            <w:tcBorders>
-              <w:top w:val="single" w:sz="6" w:space="0" w:color="CCCCCC"/>
-              <w:left w:val="single" w:sz="6" w:space="0" w:color="CCCCCC"/>
-              <w:bottom w:val="single" w:sz="6" w:space="0" w:color="000000"/>
-              <w:right w:val="single" w:sz="6" w:space="0" w:color="000000"/>
-            </w:tcBorders>
-            <w:shd w:val="clear" w:color="auto" w:fill="ADB9CA"/>
-            <w:tcMar>
-              <w:top w:w="0" w:type="dxa"/>
-              <w:left w:w="45" w:type="dxa"/>
-              <w:bottom w:w="0" w:type="dxa"/>
-              <w:right w:w="45" w:type="dxa"/>
-            </w:tcMar>
-            <w:vAlign w:val="center"/>
-            <w:hideMark/>
-          </w:tcPr>
-          <w:p>
-            <w:pPr>
-              <w:spacing w:after="0" w:line="240" w:lineRule="auto"/>
-              <w:jc w:val="center"/>
-              <w:rPr>
-                <w:rFonts w:ascii="Times New Roman" w:eastAsia="Times New Roman" w:hAnsi="Times New Roman" w:cs="Times New Roman"/>
-                <w:sz w:val="32"/>
-                <w:szCs w:val="32"/>
-              </w:rPr>
-            </w:pPr>
-            <w:r>
-              <w:rPr>
-                <w:rFonts w:ascii="Times New Roman" w:eastAsia="Times New Roman" w:hAnsi="Times New Roman" w:cs="Times New Roman"/>
-                <w:sz w:val="32"/>
-                <w:szCs w:val="32"/>
-              </w:rPr>
-              <w:t xml:space="preserve">Giao diện chơi </w:t>
-            </w:r>
-          </w:p>
-        </w:tc>
-        <w:tc>
-          <w:tcPr>
-            <w:tcW w:w="0" w:type="auto"/>
-            <w:tcBorders>
-              <w:top w:val="single" w:sz="6" w:space="0" w:color="CCCCCC"/>
-              <w:left w:val="single" w:sz="6" w:space="0" w:color="CCCCCC"/>
-              <w:bottom w:val="single" w:sz="6" w:space="0" w:color="000000"/>
-              <w:right w:val="single" w:sz="6" w:space="0" w:color="000000"/>
-            </w:tcBorders>
-            <w:tcMar>
-              <w:top w:w="0" w:type="dxa"/>
-              <w:left w:w="45" w:type="dxa"/>
-              <w:bottom w:w="0" w:type="dxa"/>
-              <w:right w:w="45" w:type="dxa"/>
-            </w:tcMar>
-            <w:vAlign w:val="center"/>
-            <w:hideMark/>
-          </w:tcPr>
-          <w:p>
-            <w:pPr>
-              <w:spacing w:after="0" w:line="240" w:lineRule="auto"/>
-              <w:rPr>
-                <w:rFonts w:ascii="Times New Roman" w:eastAsia="Times New Roman" w:hAnsi="Times New Roman" w:cs="Times New Roman"/>
-                <w:sz w:val="32"/>
-                <w:szCs w:val="32"/>
-                <w:lang w:val="vi-VN"/>
-              </w:rPr>
-            </w:pPr>
-            <w:r>
-              <w:rPr>
-                <w:rFonts w:ascii="Times New Roman" w:eastAsia="Times New Roman" w:hAnsi="Times New Roman" w:cs="Times New Roman"/>
-                <w:sz w:val="32"/>
-                <w:szCs w:val="32"/>
-                <w:lang w:val="vi-VN"/>
-              </w:rPr>
-              <w:t>1.Ấn nút bắt đầu</w:t>
-            </w:r>
-          </w:p>
-        </w:tc>
-        <w:tc>
-          <w:tcPr>
-            <w:tcW w:w="4958" w:type="dxa"/>
-            <w:tcBorders>
-              <w:top w:val="single" w:sz="6" w:space="0" w:color="CCCCCC"/>
-              <w:left w:val="single" w:sz="6" w:space="0" w:color="CCCCCC"/>
-              <w:bottom w:val="single" w:sz="6" w:space="0" w:color="000000"/>
-              <w:right w:val="single" w:sz="6" w:space="0" w:color="000000"/>
-            </w:tcBorders>
-            <w:tcMar>
-              <w:top w:w="0" w:type="dxa"/>
-              <w:left w:w="45" w:type="dxa"/>
-              <w:bottom w:w="0" w:type="dxa"/>
-              <w:right w:w="45" w:type="dxa"/>
-            </w:tcMar>
-            <w:vAlign w:val="center"/>
-            <w:hideMark/>
-          </w:tcPr>
-          <w:p>
-            <w:pPr>
-              <w:spacing w:after="0" w:line="240" w:lineRule="auto"/>
-              <w:rPr>
-                <w:rFonts w:ascii="Times New Roman" w:eastAsia="Times New Roman" w:hAnsi="Times New Roman" w:cs="Times New Roman"/>
-                <w:sz w:val="32"/>
-                <w:szCs w:val="32"/>
-              </w:rPr>
-            </w:pPr>
-            <w:r>
-              <w:rPr>
-                <w:rFonts w:ascii="Times New Roman" w:eastAsia="Times New Roman" w:hAnsi="Times New Roman" w:cs="Times New Roman"/>
-                <w:sz w:val="32"/>
-                <w:szCs w:val="32"/>
-                <w:lang w:val="vi-VN"/>
-              </w:rPr>
-              <w:t>1.</w:t>
-            </w:r>
-            <w:r>
-              <w:rPr>
-                <w:rFonts w:ascii="Times New Roman" w:eastAsia="Times New Roman" w:hAnsi="Times New Roman" w:cs="Times New Roman"/>
-                <w:sz w:val="32"/>
-                <w:szCs w:val="32"/>
-              </w:rPr>
-              <w:t>Hiển thị theo thiết kế</w:t>
-            </w:r>
-          </w:p>
-        </w:tc>
-        <w:tc>
-          <w:tcPr>
-            <w:tcW w:w="1160" w:type="dxa"/>
-            <w:tcBorders>
-              <w:top w:val="single" w:sz="6" w:space="0" w:color="CCCCCC"/>
-              <w:left w:val="single" w:sz="6" w:space="0" w:color="CCCCCC"/>
-              <w:bottom w:val="single" w:sz="6" w:space="0" w:color="000000"/>
-              <w:right w:val="single" w:sz="6" w:space="0" w:color="000000"/>
-            </w:tcBorders>
-            <w:tcMar>
-              <w:top w:w="0" w:type="dxa"/>
-              <w:left w:w="45" w:type="dxa"/>
-              <w:bottom w:w="0" w:type="dxa"/>
-              <w:right w:w="45" w:type="dxa"/>
-            </w:tcMar>
-            <w:vAlign w:val="center"/>
-            <w:hideMark/>
-          </w:tcPr>
-          <w:p>
-            <w:pPr>
-              <w:spacing w:after="0" w:line="240" w:lineRule="auto"/>
-              <w:jc w:val="center"/>
-              <w:rPr>
-                <w:rFonts w:ascii="Times New Roman" w:eastAsia="Times New Roman" w:hAnsi="Times New Roman" w:cs="Times New Roman"/>
-                <w:sz w:val="28"/>
-                <w:szCs w:val="28"/>
-              </w:rPr>
-            </w:pPr>
-            <w:r>
-              <w:rPr>
-                <w:rFonts w:ascii="Times New Roman" w:eastAsia="Times New Roman" w:hAnsi="Times New Roman" w:cs="Times New Roman"/>
-                <w:sz w:val="28"/>
-                <w:szCs w:val="28"/>
-              </w:rPr>
-              <w:t>NULL</w:t>
-            </w:r>
-          </w:p>
-        </w:tc>
-        <w:tc>
-          <w:tcPr>
-            <w:tcW w:w="0" w:type="auto"/>
-            <w:tcBorders>
-              <w:top w:val="single" w:sz="6" w:space="0" w:color="CCCCCC"/>
-              <w:left w:val="single" w:sz="6" w:space="0" w:color="CCCCCC"/>
-              <w:bottom w:val="single" w:sz="6" w:space="0" w:color="000000"/>
-              <w:right w:val="single" w:sz="6" w:space="0" w:color="000000"/>
-            </w:tcBorders>
-            <w:tcMar>
-              <w:top w:w="0" w:type="dxa"/>
-              <w:left w:w="45" w:type="dxa"/>
-              <w:bottom w:w="0" w:type="dxa"/>
-              <w:right w:w="45" w:type="dxa"/>
-            </w:tcMar>
-            <w:vAlign w:val="center"/>
-            <w:hideMark/>
-          </w:tcPr>
-          <w:p>
-            <w:pPr>
-              <w:spacing w:after="0" w:line="240" w:lineRule="auto"/>
-              <w:jc w:val="center"/>
-              <w:rPr>
-                <w:rFonts w:ascii="Times New Roman" w:eastAsia="Times New Roman" w:hAnsi="Times New Roman" w:cs="Times New Roman"/>
-                <w:sz w:val="28"/>
-                <w:szCs w:val="28"/>
-              </w:rPr>
-            </w:pPr>
-            <w:r>
-              <w:rPr>
-                <w:rFonts w:ascii="Times New Roman" w:eastAsia="Times New Roman" w:hAnsi="Times New Roman" w:cs="Times New Roman"/>
-                <w:sz w:val="28"/>
-                <w:szCs w:val="28"/>
-              </w:rPr>
-              <w:t>PASS</w:t>
-            </w:r>
-          </w:p>
-        </w:tc>
-        <w:tc>
-          <w:tcPr>
-            <w:tcW w:w="0" w:type="auto"/>
-            <w:tcBorders>
-              <w:top w:val="single" w:sz="6" w:space="0" w:color="CCCCCC"/>
-              <w:left w:val="single" w:sz="6" w:space="0" w:color="CCCCCC"/>
-              <w:bottom w:val="single" w:sz="6" w:space="0" w:color="CCCCCC"/>
-              <w:right w:val="single" w:sz="6" w:space="0" w:color="CCCCCC"/>
-            </w:tcBorders>
-            <w:tcMar>
-              <w:top w:w="0" w:type="dxa"/>
-              <w:left w:w="45" w:type="dxa"/>
-              <w:bottom w:w="0" w:type="dxa"/>
-              <w:right w:w="45" w:type="dxa"/>
-            </w:tcMar>
-            <w:vAlign w:val="center"/>
-            <w:hideMark/>
-          </w:tcPr>
-          <w:p>
-            <w:pPr>
-              <w:spacing w:after="0" w:line="240" w:lineRule="auto"/>
-              <w:jc w:val="center"/>
-              <w:rPr>
-                <w:rFonts w:ascii="Times New Roman" w:eastAsia="Times New Roman" w:hAnsi="Times New Roman" w:cs="Times New Roman"/>
-                <w:sz w:val="28"/>
-                <w:szCs w:val="28"/>
-              </w:rPr>
-            </w:pPr>
-          </w:p>
-        </w:tc>
-      </w:tr>
-      <w:tr>
-        <w:trPr>
-          <w:trHeight w:val="2430"/>
-        </w:trPr>
-        <w:tc>
-          <w:tcPr>
-            <w:tcW w:w="0" w:type="auto"/>
-            <w:vMerge/>
-            <w:tcBorders>
-              <w:top w:val="single" w:sz="6" w:space="0" w:color="CCCCCC"/>
-              <w:left w:val="single" w:sz="6" w:space="0" w:color="000000"/>
-              <w:bottom w:val="single" w:sz="6" w:space="0" w:color="000000"/>
-              <w:right w:val="single" w:sz="6" w:space="0" w:color="000000"/>
-            </w:tcBorders>
-            <w:vAlign w:val="center"/>
-            <w:hideMark/>
-          </w:tcPr>
-          <w:p>
-            <w:pPr>
-              <w:spacing w:after="0" w:line="240" w:lineRule="auto"/>
-              <w:rPr>
-                <w:rFonts w:ascii="Times New Roman" w:eastAsia="Times New Roman" w:hAnsi="Times New Roman" w:cs="Times New Roman"/>
-                <w:sz w:val="28"/>
-                <w:szCs w:val="28"/>
-              </w:rPr>
-            </w:pPr>
-          </w:p>
-        </w:tc>
-        <w:tc>
-          <w:tcPr>
-            <w:tcW w:w="0" w:type="auto"/>
-            <w:tcBorders>
-              <w:top w:val="single" w:sz="6" w:space="0" w:color="CCCCCC"/>
-              <w:left w:val="single" w:sz="6" w:space="0" w:color="CCCCCC"/>
-              <w:bottom w:val="single" w:sz="6" w:space="0" w:color="000000"/>
-              <w:right w:val="single" w:sz="6" w:space="0" w:color="000000"/>
-            </w:tcBorders>
-            <w:shd w:val="clear" w:color="auto" w:fill="ADB9CA"/>
-            <w:tcMar>
-              <w:top w:w="0" w:type="dxa"/>
-              <w:left w:w="45" w:type="dxa"/>
-              <w:bottom w:w="0" w:type="dxa"/>
-              <w:right w:w="45" w:type="dxa"/>
-            </w:tcMar>
-            <w:vAlign w:val="center"/>
-            <w:hideMark/>
-          </w:tcPr>
-          <w:p>
-            <w:pPr>
-              <w:spacing w:after="0" w:line="240" w:lineRule="auto"/>
-              <w:jc w:val="center"/>
-              <w:rPr>
-                <w:rFonts w:ascii="Times New Roman" w:eastAsia="Times New Roman" w:hAnsi="Times New Roman" w:cs="Times New Roman"/>
-                <w:sz w:val="32"/>
-                <w:szCs w:val="32"/>
-              </w:rPr>
-            </w:pPr>
-            <w:r>
-              <w:rPr>
-                <w:rFonts w:ascii="Times New Roman" w:eastAsia="Times New Roman" w:hAnsi="Times New Roman" w:cs="Times New Roman"/>
-                <w:sz w:val="32"/>
-                <w:szCs w:val="32"/>
-              </w:rPr>
-              <w:t>Action (điều khiển</w:t>
-            </w:r>
-            <w:r>
-              <w:rPr>
-                <w:rFonts w:ascii="Times New Roman" w:eastAsia="Times New Roman" w:hAnsi="Times New Roman" w:cs="Times New Roman"/>
-                <w:sz w:val="32"/>
-                <w:szCs w:val="32"/>
-              </w:rPr>
-              <w:t xml:space="preserve">  nhân vật)</w:t>
-            </w:r>
-          </w:p>
-        </w:tc>
-        <w:tc>
-          <w:tcPr>
-            <w:tcW w:w="0" w:type="auto"/>
-            <w:tcBorders>
-              <w:top w:val="single" w:sz="6" w:space="0" w:color="CCCCCC"/>
-              <w:left w:val="single" w:sz="6" w:space="0" w:color="CCCCCC"/>
-              <w:bottom w:val="single" w:sz="6" w:space="0" w:color="000000"/>
-              <w:right w:val="single" w:sz="6" w:space="0" w:color="000000"/>
-            </w:tcBorders>
-            <w:tcMar>
-              <w:top w:w="0" w:type="dxa"/>
-              <w:left w:w="45" w:type="dxa"/>
-              <w:bottom w:w="0" w:type="dxa"/>
-              <w:right w:w="45" w:type="dxa"/>
-            </w:tcMar>
-            <w:vAlign w:val="center"/>
-            <w:hideMark/>
-          </w:tcPr>
-          <w:p>
-            <w:pPr>
-              <w:spacing w:after="0" w:line="240" w:lineRule="auto"/>
-              <w:rPr>
-                <w:rFonts w:ascii="Times New Roman" w:eastAsia="Times New Roman" w:hAnsi="Times New Roman" w:cs="Times New Roman"/>
-                <w:sz w:val="32"/>
-                <w:szCs w:val="32"/>
-                <w:lang w:val="vi-VN"/>
-              </w:rPr>
-            </w:pPr>
-            <w:r>
-              <w:rPr>
-                <w:rFonts w:ascii="Times New Roman" w:eastAsia="Times New Roman" w:hAnsi="Times New Roman" w:cs="Times New Roman"/>
-                <w:sz w:val="32"/>
-                <w:szCs w:val="32"/>
-                <w:lang w:val="vi-VN"/>
-              </w:rPr>
-              <w:t>1.di chuyển nhân vật</w:t>
-            </w:r>
-          </w:p>
-          <w:p>
-            <w:pPr>
-              <w:spacing w:after="0" w:line="240" w:lineRule="auto"/>
-              <w:rPr>
-                <w:rFonts w:ascii="Times New Roman" w:eastAsia="Times New Roman" w:hAnsi="Times New Roman" w:cs="Times New Roman"/>
-                <w:sz w:val="32"/>
-                <w:szCs w:val="32"/>
-                <w:lang w:val="vi-VN"/>
-              </w:rPr>
-            </w:pPr>
-            <w:r>
-              <w:rPr>
-                <w:rFonts w:ascii="Times New Roman" w:eastAsia="Times New Roman" w:hAnsi="Times New Roman" w:cs="Times New Roman"/>
-                <w:sz w:val="32"/>
-                <w:szCs w:val="32"/>
-                <w:lang w:val="vi-VN"/>
-              </w:rPr>
-              <w:t>2.chọn vũ khí khi lên cấp</w:t>
-            </w:r>
-          </w:p>
-        </w:tc>
-        <w:tc>
-          <w:tcPr>
-            <w:tcW w:w="4958" w:type="dxa"/>
-            <w:tcBorders>
-              <w:top w:val="single" w:sz="6" w:space="0" w:color="CCCCCC"/>
-              <w:left w:val="single" w:sz="6" w:space="0" w:color="CCCCCC"/>
-              <w:bottom w:val="single" w:sz="6" w:space="0" w:color="000000"/>
-              <w:right w:val="single" w:sz="6" w:space="0" w:color="000000"/>
-            </w:tcBorders>
-            <w:tcMar>
-              <w:top w:w="0" w:type="dxa"/>
-              <w:left w:w="45" w:type="dxa"/>
-              <w:bottom w:w="0" w:type="dxa"/>
-              <w:right w:w="45" w:type="dxa"/>
-            </w:tcMar>
-            <w:vAlign w:val="center"/>
-            <w:hideMark/>
-          </w:tcPr>
-          <w:p>
-            <w:pPr>
-              <w:spacing w:after="0" w:line="240" w:lineRule="auto"/>
-              <w:rPr>
-                <w:rFonts w:ascii="Times New Roman" w:eastAsia="Times New Roman" w:hAnsi="Times New Roman" w:cs="Times New Roman"/>
-                <w:sz w:val="32"/>
-                <w:szCs w:val="32"/>
-              </w:rPr>
-            </w:pPr>
-            <w:r>
-              <w:rPr>
-                <w:rFonts w:ascii="Times New Roman" w:eastAsia="Times New Roman" w:hAnsi="Times New Roman" w:cs="Times New Roman"/>
-                <w:sz w:val="32"/>
-                <w:szCs w:val="32"/>
-              </w:rPr>
-              <w:t>1.Button hoạt động.</w:t>
-            </w:r>
-          </w:p>
-          <w:p>
-            <w:pPr>
-              <w:spacing w:after="0" w:line="240" w:lineRule="auto"/>
-              <w:rPr>
-                <w:rFonts w:ascii="Times New Roman" w:eastAsia="Times New Roman" w:hAnsi="Times New Roman" w:cs="Times New Roman"/>
-                <w:sz w:val="32"/>
-                <w:szCs w:val="32"/>
-              </w:rPr>
-            </w:pPr>
-            <w:r>
-              <w:rPr>
-                <w:rFonts w:ascii="Times New Roman" w:eastAsia="Times New Roman" w:hAnsi="Times New Roman" w:cs="Times New Roman"/>
-                <w:sz w:val="32"/>
-                <w:szCs w:val="32"/>
-              </w:rPr>
-              <w:t>Nhân vật di chuyển theo điều khiển</w:t>
-            </w:r>
-            <w:r>
-              <w:rPr>
-                <w:rFonts w:ascii="Times New Roman" w:eastAsia="Times New Roman" w:hAnsi="Times New Roman" w:cs="Times New Roman"/>
-                <w:sz w:val="32"/>
-                <w:szCs w:val="32"/>
-              </w:rPr>
-              <w:br/>
-              <w:t xml:space="preserve">2. Button hoạt động </w:t>
-            </w:r>
-            <w:r>
-              <w:rPr>
-                <w:rFonts w:ascii="Times New Roman" w:eastAsia="Times New Roman" w:hAnsi="Times New Roman" w:cs="Times New Roman"/>
-                <w:sz w:val="32"/>
-                <w:szCs w:val="32"/>
-              </w:rPr>
-              <w:br/>
-              <w:t>Đã</w:t>
-            </w:r>
-            <w:r>
-              <w:rPr>
-                <w:rFonts w:ascii="Times New Roman" w:eastAsia="Times New Roman" w:hAnsi="Times New Roman" w:cs="Times New Roman"/>
-                <w:sz w:val="32"/>
-                <w:szCs w:val="32"/>
-              </w:rPr>
-              <w:t xml:space="preserve"> hiện ra giao diện chọn vũ khí</w:t>
-            </w:r>
-          </w:p>
-        </w:tc>
-        <w:tc>
-          <w:tcPr>
-            <w:tcW w:w="1160" w:type="dxa"/>
-            <w:tcBorders>
-              <w:top w:val="single" w:sz="6" w:space="0" w:color="CCCCCC"/>
-              <w:left w:val="single" w:sz="6" w:space="0" w:color="CCCCCC"/>
-              <w:bottom w:val="single" w:sz="6" w:space="0" w:color="000000"/>
-              <w:right w:val="single" w:sz="6" w:space="0" w:color="000000"/>
-            </w:tcBorders>
-            <w:tcMar>
-              <w:top w:w="0" w:type="dxa"/>
-              <w:left w:w="45" w:type="dxa"/>
-              <w:bottom w:w="0" w:type="dxa"/>
-              <w:right w:w="45" w:type="dxa"/>
-            </w:tcMar>
-            <w:vAlign w:val="center"/>
-            <w:hideMark/>
-          </w:tcPr>
-          <w:p>
-            <w:pPr>
-              <w:spacing w:after="0" w:line="240" w:lineRule="auto"/>
-              <w:jc w:val="center"/>
-              <w:rPr>
-                <w:rFonts w:ascii="Times New Roman" w:eastAsia="Times New Roman" w:hAnsi="Times New Roman" w:cs="Times New Roman"/>
-                <w:sz w:val="28"/>
-                <w:szCs w:val="28"/>
-              </w:rPr>
-            </w:pPr>
-            <w:r>
-              <w:rPr>
-                <w:rFonts w:ascii="Times New Roman" w:eastAsia="Times New Roman" w:hAnsi="Times New Roman" w:cs="Times New Roman"/>
-                <w:sz w:val="28"/>
-                <w:szCs w:val="28"/>
-              </w:rPr>
-              <w:t>NULL</w:t>
-            </w:r>
-          </w:p>
-        </w:tc>
-        <w:tc>
-          <w:tcPr>
-            <w:tcW w:w="0" w:type="auto"/>
-            <w:tcBorders>
-              <w:top w:val="single" w:sz="6" w:space="0" w:color="CCCCCC"/>
-              <w:left w:val="single" w:sz="6" w:space="0" w:color="CCCCCC"/>
-              <w:bottom w:val="single" w:sz="6" w:space="0" w:color="000000"/>
-              <w:right w:val="single" w:sz="6" w:space="0" w:color="000000"/>
-            </w:tcBorders>
-            <w:tcMar>
-              <w:top w:w="0" w:type="dxa"/>
-              <w:left w:w="45" w:type="dxa"/>
-              <w:bottom w:w="0" w:type="dxa"/>
-              <w:right w:w="45" w:type="dxa"/>
-            </w:tcMar>
-            <w:vAlign w:val="center"/>
-            <w:hideMark/>
-          </w:tcPr>
-          <w:p>
-            <w:pPr>
-              <w:spacing w:after="0" w:line="240" w:lineRule="auto"/>
-              <w:jc w:val="center"/>
-              <w:rPr>
-                <w:rFonts w:ascii="Times New Roman" w:eastAsia="Times New Roman" w:hAnsi="Times New Roman" w:cs="Times New Roman"/>
-                <w:sz w:val="28"/>
-                <w:szCs w:val="28"/>
-              </w:rPr>
-            </w:pPr>
-            <w:r>
-              <w:rPr>
-                <w:rFonts w:ascii="Times New Roman" w:eastAsia="Times New Roman" w:hAnsi="Times New Roman" w:cs="Times New Roman"/>
-                <w:sz w:val="28"/>
-                <w:szCs w:val="28"/>
-              </w:rPr>
-              <w:t>PASS</w:t>
-            </w:r>
-          </w:p>
-        </w:tc>
-        <w:tc>
-          <w:tcPr>
-            <w:tcW w:w="0" w:type="auto"/>
-            <w:tcBorders>
-              <w:top w:val="single" w:sz="6" w:space="0" w:color="CCCCCC"/>
-              <w:left w:val="single" w:sz="6" w:space="0" w:color="CCCCCC"/>
-              <w:bottom w:val="single" w:sz="6" w:space="0" w:color="CCCCCC"/>
-              <w:right w:val="single" w:sz="6" w:space="0" w:color="CCCCCC"/>
-            </w:tcBorders>
-            <w:tcMar>
-              <w:top w:w="0" w:type="dxa"/>
-              <w:left w:w="45" w:type="dxa"/>
-              <w:bottom w:w="0" w:type="dxa"/>
-              <w:right w:w="45" w:type="dxa"/>
-            </w:tcMar>
-            <w:vAlign w:val="center"/>
-            <w:hideMark/>
-          </w:tcPr>
-          <w:p>
-            <w:pPr>
-              <w:spacing w:after="0" w:line="240" w:lineRule="auto"/>
-              <w:jc w:val="center"/>
-              <w:rPr>
-                <w:rFonts w:ascii="Times New Roman" w:eastAsia="Times New Roman" w:hAnsi="Times New Roman" w:cs="Times New Roman"/>
-                <w:sz w:val="28"/>
-                <w:szCs w:val="28"/>
-              </w:rPr>
-            </w:pPr>
-          </w:p>
-        </w:tc>
-      </w:tr>
-      <w:tr>
-        <w:trPr>
-          <w:trHeight w:val="1635"/>
-        </w:trPr>
-        <w:tc>
-          <w:tcPr>
-            <w:tcW w:w="0" w:type="auto"/>
-            <w:vMerge/>
-            <w:tcBorders>
-              <w:top w:val="single" w:sz="6" w:space="0" w:color="CCCCCC"/>
-              <w:left w:val="single" w:sz="6" w:space="0" w:color="000000"/>
-              <w:bottom w:val="single" w:sz="6" w:space="0" w:color="000000"/>
-              <w:right w:val="single" w:sz="6" w:space="0" w:color="000000"/>
-            </w:tcBorders>
-            <w:vAlign w:val="center"/>
-            <w:hideMark/>
-          </w:tcPr>
-          <w:p>
-            <w:pPr>
-              <w:spacing w:after="0" w:line="240" w:lineRule="auto"/>
-              <w:rPr>
-                <w:rFonts w:ascii="Times New Roman" w:eastAsia="Times New Roman" w:hAnsi="Times New Roman" w:cs="Times New Roman"/>
-                <w:sz w:val="28"/>
-                <w:szCs w:val="28"/>
-              </w:rPr>
-            </w:pPr>
-          </w:p>
-        </w:tc>
-        <w:tc>
-          <w:tcPr>
-            <w:tcW w:w="0" w:type="auto"/>
-            <w:tcBorders>
-              <w:top w:val="single" w:sz="6" w:space="0" w:color="CCCCCC"/>
-              <w:left w:val="single" w:sz="6" w:space="0" w:color="CCCCCC"/>
-              <w:bottom w:val="single" w:sz="6" w:space="0" w:color="000000"/>
-              <w:right w:val="single" w:sz="6" w:space="0" w:color="000000"/>
-            </w:tcBorders>
-            <w:shd w:val="clear" w:color="auto" w:fill="ADB9CA"/>
-            <w:tcMar>
-              <w:top w:w="0" w:type="dxa"/>
-              <w:left w:w="45" w:type="dxa"/>
-              <w:bottom w:w="0" w:type="dxa"/>
-              <w:right w:w="45" w:type="dxa"/>
-            </w:tcMar>
-            <w:vAlign w:val="center"/>
-            <w:hideMark/>
-          </w:tcPr>
-          <w:p>
-            <w:pPr>
-              <w:spacing w:after="0" w:line="240" w:lineRule="auto"/>
-              <w:rPr>
-                <w:rFonts w:ascii="Times New Roman" w:eastAsia="Times New Roman" w:hAnsi="Times New Roman" w:cs="Times New Roman"/>
-                <w:sz w:val="32"/>
-                <w:szCs w:val="32"/>
-              </w:rPr>
-            </w:pPr>
-            <w:r>
-              <w:rPr>
-                <w:rFonts w:ascii="Times New Roman" w:eastAsia="Times New Roman" w:hAnsi="Times New Roman" w:cs="Times New Roman"/>
-                <w:sz w:val="32"/>
-                <w:szCs w:val="32"/>
-              </w:rPr>
-              <w:t>Action chọn thoát hoặc chơi lại</w:t>
-            </w:r>
-          </w:p>
-        </w:tc>
-        <w:tc>
-          <w:tcPr>
-            <w:tcW w:w="0" w:type="auto"/>
-            <w:tcBorders>
-              <w:top w:val="single" w:sz="6" w:space="0" w:color="CCCCCC"/>
-              <w:left w:val="single" w:sz="6" w:space="0" w:color="CCCCCC"/>
-              <w:bottom w:val="single" w:sz="6" w:space="0" w:color="000000"/>
-              <w:right w:val="single" w:sz="6" w:space="0" w:color="000000"/>
-            </w:tcBorders>
-            <w:tcMar>
-              <w:top w:w="0" w:type="dxa"/>
-              <w:left w:w="45" w:type="dxa"/>
-              <w:bottom w:w="0" w:type="dxa"/>
-              <w:right w:w="45" w:type="dxa"/>
-            </w:tcMar>
-            <w:vAlign w:val="center"/>
-            <w:hideMark/>
-          </w:tcPr>
-          <w:p>
-            <w:pPr>
-              <w:spacing w:after="0" w:line="240" w:lineRule="auto"/>
-              <w:rPr>
-                <w:rFonts w:ascii="Times New Roman" w:eastAsia="Times New Roman" w:hAnsi="Times New Roman" w:cs="Times New Roman"/>
-                <w:sz w:val="32"/>
-                <w:szCs w:val="32"/>
-              </w:rPr>
-            </w:pPr>
-            <w:r>
-              <w:rPr>
-                <w:rFonts w:ascii="Times New Roman" w:eastAsia="Times New Roman" w:hAnsi="Times New Roman" w:cs="Times New Roman"/>
-                <w:sz w:val="32"/>
-                <w:szCs w:val="32"/>
-              </w:rPr>
-              <w:t xml:space="preserve">1. Nhấn chọn chơi lại </w:t>
-            </w:r>
-            <w:r>
-              <w:rPr>
-                <w:rFonts w:ascii="Times New Roman" w:eastAsia="Times New Roman" w:hAnsi="Times New Roman" w:cs="Times New Roman"/>
-                <w:sz w:val="32"/>
-                <w:szCs w:val="32"/>
-              </w:rPr>
-              <w:br/>
-              <w:t>2.Nhấn chọn thoát</w:t>
-            </w:r>
-          </w:p>
-        </w:tc>
-        <w:tc>
-          <w:tcPr>
-            <w:tcW w:w="4958" w:type="dxa"/>
-            <w:tcBorders>
-              <w:top w:val="single" w:sz="6" w:space="0" w:color="CCCCCC"/>
-              <w:left w:val="single" w:sz="6" w:space="0" w:color="CCCCCC"/>
-              <w:bottom w:val="single" w:sz="6" w:space="0" w:color="000000"/>
-              <w:right w:val="single" w:sz="6" w:space="0" w:color="000000"/>
-            </w:tcBorders>
-            <w:tcMar>
-              <w:top w:w="0" w:type="dxa"/>
-              <w:left w:w="45" w:type="dxa"/>
-              <w:bottom w:w="0" w:type="dxa"/>
-              <w:right w:w="45" w:type="dxa"/>
-            </w:tcMar>
-            <w:vAlign w:val="center"/>
-            <w:hideMark/>
-          </w:tcPr>
-          <w:p>
-            <w:pPr>
-              <w:spacing w:after="0" w:line="240" w:lineRule="auto"/>
-              <w:rPr>
-                <w:rFonts w:ascii="Times New Roman" w:eastAsia="Times New Roman" w:hAnsi="Times New Roman" w:cs="Times New Roman"/>
-                <w:sz w:val="32"/>
-                <w:szCs w:val="32"/>
-              </w:rPr>
-            </w:pPr>
-            <w:r>
-              <w:rPr>
-                <w:rFonts w:ascii="Times New Roman" w:eastAsia="Times New Roman" w:hAnsi="Times New Roman" w:cs="Times New Roman"/>
-                <w:sz w:val="32"/>
-                <w:szCs w:val="32"/>
-              </w:rPr>
-              <w:t>1.Button hoạt động</w:t>
-            </w:r>
-            <w:r>
-              <w:rPr>
-                <w:rFonts w:ascii="Times New Roman" w:eastAsia="Times New Roman" w:hAnsi="Times New Roman" w:cs="Times New Roman"/>
-                <w:sz w:val="32"/>
-                <w:szCs w:val="32"/>
-              </w:rPr>
-              <w:br/>
-              <w:t>Quay lại giao diện chơi</w:t>
-            </w:r>
-            <w:r>
-              <w:rPr>
-                <w:rFonts w:ascii="Times New Roman" w:eastAsia="Times New Roman" w:hAnsi="Times New Roman" w:cs="Times New Roman"/>
-                <w:sz w:val="32"/>
-                <w:szCs w:val="32"/>
-              </w:rPr>
-              <w:br/>
-              <w:t xml:space="preserve">2. Button hoạt động </w:t>
-            </w:r>
-            <w:r>
-              <w:rPr>
-                <w:rFonts w:ascii="Times New Roman" w:eastAsia="Times New Roman" w:hAnsi="Times New Roman" w:cs="Times New Roman"/>
-                <w:sz w:val="32"/>
-                <w:szCs w:val="32"/>
-              </w:rPr>
-              <w:br/>
-              <w:t>Quay lại giao diện bắt đầu</w:t>
-            </w:r>
-          </w:p>
-        </w:tc>
-        <w:tc>
-          <w:tcPr>
-            <w:tcW w:w="1160" w:type="dxa"/>
-            <w:tcBorders>
-              <w:top w:val="single" w:sz="6" w:space="0" w:color="CCCCCC"/>
-              <w:left w:val="single" w:sz="6" w:space="0" w:color="CCCCCC"/>
-              <w:bottom w:val="single" w:sz="6" w:space="0" w:color="000000"/>
-              <w:right w:val="single" w:sz="6" w:space="0" w:color="000000"/>
-            </w:tcBorders>
-            <w:tcMar>
-              <w:top w:w="0" w:type="dxa"/>
-              <w:left w:w="45" w:type="dxa"/>
-              <w:bottom w:w="0" w:type="dxa"/>
-              <w:right w:w="45" w:type="dxa"/>
-            </w:tcMar>
-            <w:vAlign w:val="center"/>
-            <w:hideMark/>
-          </w:tcPr>
-          <w:p>
-            <w:pPr>
-              <w:spacing w:after="0" w:line="240" w:lineRule="auto"/>
-              <w:jc w:val="center"/>
-              <w:rPr>
-                <w:rFonts w:ascii="Times New Roman" w:eastAsia="Times New Roman" w:hAnsi="Times New Roman" w:cs="Times New Roman"/>
-                <w:sz w:val="28"/>
-                <w:szCs w:val="28"/>
-              </w:rPr>
-            </w:pPr>
-            <w:r>
-              <w:rPr>
-                <w:rFonts w:ascii="Times New Roman" w:eastAsia="Times New Roman" w:hAnsi="Times New Roman" w:cs="Times New Roman"/>
-                <w:sz w:val="28"/>
-                <w:szCs w:val="28"/>
-              </w:rPr>
-              <w:t>NULL</w:t>
-            </w:r>
-          </w:p>
-        </w:tc>
-        <w:tc>
-          <w:tcPr>
-            <w:tcW w:w="0" w:type="auto"/>
-            <w:tcBorders>
-              <w:top w:val="single" w:sz="6" w:space="0" w:color="CCCCCC"/>
-              <w:left w:val="single" w:sz="6" w:space="0" w:color="CCCCCC"/>
-              <w:bottom w:val="single" w:sz="6" w:space="0" w:color="000000"/>
-              <w:right w:val="single" w:sz="6" w:space="0" w:color="000000"/>
-            </w:tcBorders>
-            <w:tcMar>
-              <w:top w:w="0" w:type="dxa"/>
-              <w:left w:w="45" w:type="dxa"/>
-              <w:bottom w:w="0" w:type="dxa"/>
-              <w:right w:w="45" w:type="dxa"/>
-            </w:tcMar>
-            <w:vAlign w:val="center"/>
-            <w:hideMark/>
-          </w:tcPr>
-          <w:p>
-            <w:pPr>
-              <w:spacing w:after="0" w:line="240" w:lineRule="auto"/>
-              <w:jc w:val="center"/>
-              <w:rPr>
-                <w:rFonts w:ascii="Times New Roman" w:eastAsia="Times New Roman" w:hAnsi="Times New Roman" w:cs="Times New Roman"/>
-                <w:sz w:val="28"/>
-                <w:szCs w:val="28"/>
-              </w:rPr>
-            </w:pPr>
-            <w:r>
-              <w:rPr>
-                <w:rFonts w:ascii="Times New Roman" w:eastAsia="Times New Roman" w:hAnsi="Times New Roman" w:cs="Times New Roman"/>
-                <w:sz w:val="28"/>
-                <w:szCs w:val="28"/>
-              </w:rPr>
-              <w:t>PASS</w:t>
-            </w:r>
-          </w:p>
-        </w:tc>
-        <w:tc>
-          <w:tcPr>
-            <w:tcW w:w="0" w:type="auto"/>
-            <w:tcBorders>
-              <w:top w:val="single" w:sz="6" w:space="0" w:color="CCCCCC"/>
-              <w:left w:val="single" w:sz="6" w:space="0" w:color="CCCCCC"/>
-              <w:bottom w:val="single" w:sz="6" w:space="0" w:color="CCCCCC"/>
-              <w:right w:val="single" w:sz="6" w:space="0" w:color="CCCCCC"/>
-            </w:tcBorders>
-            <w:tcMar>
-              <w:top w:w="0" w:type="dxa"/>
-              <w:left w:w="45" w:type="dxa"/>
-              <w:bottom w:w="0" w:type="dxa"/>
-              <w:right w:w="45" w:type="dxa"/>
-            </w:tcMar>
-            <w:vAlign w:val="center"/>
-            <w:hideMark/>
-          </w:tcPr>
-          <w:p>
-            <w:pPr>
-              <w:spacing w:after="0" w:line="240" w:lineRule="auto"/>
-              <w:jc w:val="center"/>
-              <w:rPr>
-                <w:rFonts w:ascii="Times New Roman" w:eastAsia="Times New Roman" w:hAnsi="Times New Roman" w:cs="Times New Roman"/>
-                <w:sz w:val="28"/>
-                <w:szCs w:val="28"/>
-              </w:rPr>
-            </w:pPr>
-          </w:p>
-        </w:tc>
-      </w:tr>
-      <w:tr>
-        <w:trPr>
-          <w:trHeight w:val="285"/>
-        </w:trPr>
-        <w:tc>
-          <w:tcPr>
-            <w:tcW w:w="0" w:type="auto"/>
-            <w:tcBorders>
-              <w:top w:val="single" w:sz="6" w:space="0" w:color="CCCCCC"/>
-              <w:left w:val="single" w:sz="6" w:space="0" w:color="CCCCCC"/>
-              <w:bottom w:val="single" w:sz="6" w:space="0" w:color="CCCCCC"/>
-              <w:right w:val="single" w:sz="6" w:space="0" w:color="CCCCCC"/>
-            </w:tcBorders>
-            <w:tcMar>
-              <w:top w:w="0" w:type="dxa"/>
-              <w:left w:w="45" w:type="dxa"/>
-              <w:bottom w:w="0" w:type="dxa"/>
-              <w:right w:w="45" w:type="dxa"/>
-            </w:tcMar>
-            <w:vAlign w:val="center"/>
-            <w:hideMark/>
-          </w:tcPr>
-          <w:p>
-            <w:pPr>
-              <w:spacing w:after="0" w:line="240" w:lineRule="auto"/>
-              <w:rPr>
-                <w:rFonts w:ascii="Times New Roman" w:eastAsia="Times New Roman" w:hAnsi="Times New Roman" w:cs="Times New Roman"/>
-                <w:sz w:val="20"/>
-                <w:szCs w:val="20"/>
-              </w:rPr>
-            </w:pPr>
-          </w:p>
-        </w:tc>
-        <w:tc>
-          <w:tcPr>
-            <w:tcW w:w="0" w:type="auto"/>
-            <w:tcBorders>
-              <w:top w:val="single" w:sz="6" w:space="0" w:color="CCCCCC"/>
-              <w:left w:val="single" w:sz="6" w:space="0" w:color="CCCCCC"/>
-              <w:bottom w:val="single" w:sz="6" w:space="0" w:color="CCCCCC"/>
-              <w:right w:val="single" w:sz="6" w:space="0" w:color="CCCCCC"/>
-            </w:tcBorders>
-            <w:tcMar>
-              <w:top w:w="0" w:type="dxa"/>
-              <w:left w:w="45" w:type="dxa"/>
-              <w:bottom w:w="0" w:type="dxa"/>
-              <w:right w:w="45" w:type="dxa"/>
-            </w:tcMar>
-            <w:vAlign w:val="center"/>
-            <w:hideMark/>
-          </w:tcPr>
-          <w:p>
-            <w:pPr>
-              <w:spacing w:after="0" w:line="240" w:lineRule="auto"/>
-              <w:rPr>
-                <w:rFonts w:ascii="Times New Roman" w:eastAsia="Times New Roman" w:hAnsi="Times New Roman" w:cs="Times New Roman"/>
-                <w:sz w:val="20"/>
-                <w:szCs w:val="20"/>
-              </w:rPr>
-            </w:pPr>
-          </w:p>
-        </w:tc>
-        <w:tc>
-          <w:tcPr>
-            <w:tcW w:w="0" w:type="auto"/>
-            <w:tcBorders>
-              <w:top w:val="single" w:sz="6" w:space="0" w:color="CCCCCC"/>
-              <w:left w:val="single" w:sz="6" w:space="0" w:color="CCCCCC"/>
-              <w:bottom w:val="single" w:sz="6" w:space="0" w:color="CCCCCC"/>
-              <w:right w:val="single" w:sz="6" w:space="0" w:color="CCCCCC"/>
-            </w:tcBorders>
-            <w:tcMar>
-              <w:top w:w="0" w:type="dxa"/>
-              <w:left w:w="45" w:type="dxa"/>
-              <w:bottom w:w="0" w:type="dxa"/>
-              <w:right w:w="45" w:type="dxa"/>
-            </w:tcMar>
-            <w:vAlign w:val="center"/>
-            <w:hideMark/>
-          </w:tcPr>
-          <w:p>
-            <w:pPr>
-              <w:spacing w:after="0" w:line="240" w:lineRule="auto"/>
-              <w:rPr>
-                <w:rFonts w:ascii="Times New Roman" w:eastAsia="Times New Roman" w:hAnsi="Times New Roman" w:cs="Times New Roman"/>
-                <w:sz w:val="20"/>
-                <w:szCs w:val="20"/>
-              </w:rPr>
-            </w:pPr>
-          </w:p>
-        </w:tc>
-        <w:tc>
-          <w:tcPr>
-            <w:tcW w:w="4958" w:type="dxa"/>
-            <w:tcBorders>
-              <w:top w:val="single" w:sz="6" w:space="0" w:color="CCCCCC"/>
-              <w:left w:val="single" w:sz="6" w:space="0" w:color="CCCCCC"/>
-              <w:bottom w:val="single" w:sz="6" w:space="0" w:color="CCCCCC"/>
-              <w:right w:val="single" w:sz="6" w:space="0" w:color="CCCCCC"/>
-            </w:tcBorders>
-            <w:tcMar>
-              <w:top w:w="0" w:type="dxa"/>
-              <w:left w:w="45" w:type="dxa"/>
-              <w:bottom w:w="0" w:type="dxa"/>
-              <w:right w:w="45" w:type="dxa"/>
-            </w:tcMar>
-            <w:vAlign w:val="center"/>
-            <w:hideMark/>
-          </w:tcPr>
-          <w:p>
-            <w:pPr>
-              <w:spacing w:after="0" w:line="240" w:lineRule="auto"/>
-              <w:rPr>
-                <w:rFonts w:ascii="Times New Roman" w:eastAsia="Times New Roman" w:hAnsi="Times New Roman" w:cs="Times New Roman"/>
-                <w:sz w:val="20"/>
-                <w:szCs w:val="20"/>
-              </w:rPr>
-            </w:pPr>
-          </w:p>
-        </w:tc>
-        <w:tc>
-          <w:tcPr>
-            <w:tcW w:w="1160" w:type="dxa"/>
-            <w:tcBorders>
-              <w:top w:val="single" w:sz="6" w:space="0" w:color="CCCCCC"/>
-              <w:left w:val="single" w:sz="6" w:space="0" w:color="CCCCCC"/>
-              <w:bottom w:val="single" w:sz="6" w:space="0" w:color="CCCCCC"/>
-              <w:right w:val="single" w:sz="6" w:space="0" w:color="CCCCCC"/>
-            </w:tcBorders>
-            <w:tcMar>
-              <w:top w:w="0" w:type="dxa"/>
-              <w:left w:w="45" w:type="dxa"/>
-              <w:bottom w:w="0" w:type="dxa"/>
-              <w:right w:w="45" w:type="dxa"/>
-            </w:tcMar>
-            <w:vAlign w:val="center"/>
-            <w:hideMark/>
-          </w:tcPr>
-          <w:p>
-            <w:pPr>
-              <w:spacing w:after="0" w:line="240" w:lineRule="auto"/>
-              <w:rPr>
-                <w:rFonts w:ascii="Times New Roman" w:eastAsia="Times New Roman" w:hAnsi="Times New Roman" w:cs="Times New Roman"/>
-                <w:sz w:val="20"/>
-                <w:szCs w:val="20"/>
-              </w:rPr>
-            </w:pPr>
-          </w:p>
-        </w:tc>
-        <w:tc>
-          <w:tcPr>
-            <w:tcW w:w="0" w:type="auto"/>
-            <w:tcBorders>
-              <w:top w:val="single" w:sz="6" w:space="0" w:color="CCCCCC"/>
-              <w:left w:val="single" w:sz="6" w:space="0" w:color="CCCCCC"/>
-              <w:bottom w:val="single" w:sz="6" w:space="0" w:color="CCCCCC"/>
-              <w:right w:val="single" w:sz="6" w:space="0" w:color="CCCCCC"/>
-            </w:tcBorders>
-            <w:tcMar>
-              <w:top w:w="0" w:type="dxa"/>
-              <w:left w:w="45" w:type="dxa"/>
-              <w:bottom w:w="0" w:type="dxa"/>
-              <w:right w:w="45" w:type="dxa"/>
-            </w:tcMar>
-            <w:vAlign w:val="center"/>
-            <w:hideMark/>
-          </w:tcPr>
-          <w:p>
-            <w:pPr>
-              <w:spacing w:after="0" w:line="240" w:lineRule="auto"/>
-              <w:rPr>
-                <w:rFonts w:ascii="Times New Roman" w:eastAsia="Times New Roman" w:hAnsi="Times New Roman" w:cs="Times New Roman"/>
-                <w:sz w:val="20"/>
-                <w:szCs w:val="20"/>
-              </w:rPr>
-            </w:pPr>
-          </w:p>
-        </w:tc>
-        <w:tc>
-          <w:tcPr>
-            <w:tcW w:w="0" w:type="auto"/>
-            <w:tcBorders>
-              <w:top w:val="single" w:sz="6" w:space="0" w:color="CCCCCC"/>
-              <w:left w:val="single" w:sz="6" w:space="0" w:color="CCCCCC"/>
-              <w:bottom w:val="single" w:sz="6" w:space="0" w:color="CCCCCC"/>
-              <w:right w:val="single" w:sz="6" w:space="0" w:color="CCCCCC"/>
-            </w:tcBorders>
-            <w:tcMar>
-              <w:top w:w="0" w:type="dxa"/>
-              <w:left w:w="45" w:type="dxa"/>
-              <w:bottom w:w="0" w:type="dxa"/>
-              <w:right w:w="45" w:type="dxa"/>
-            </w:tcMar>
-            <w:vAlign w:val="center"/>
-            <w:hideMark/>
-          </w:tcPr>
-          <w:p>
-            <w:pPr>
-              <w:spacing w:after="0" w:line="240" w:lineRule="auto"/>
-              <w:rPr>
-                <w:rFonts w:ascii="Times New Roman" w:eastAsia="Times New Roman" w:hAnsi="Times New Roman" w:cs="Times New Roman"/>
-                <w:sz w:val="20"/>
-                <w:szCs w:val="20"/>
-              </w:rPr>
-            </w:pPr>
-          </w:p>
-        </w:tc>
-      </w:tr>
-    </w:tbl>
-    <w:p>
-      <w:r>
-        <w:br w:type="textWrapping" w:clear="all"/>
-      </w:r>
-    </w:p>
-    <w:p>
-      <w:pPr>
-        <w:numPr>
-          <w:ilvl w:val="0"/>
-          <w:numId w:val="7"/>
-        </w:numPr>
-        <w:spacing w:after="0" w:line="276" w:lineRule="auto"/>
-        <w:ind w:left="720" w:hanging="360"/>
-        <w:rPr>
-          <w:rFonts w:ascii="Times New Roman" w:eastAsia="Times New Roman" w:hAnsi="Times New Roman" w:cs="Times New Roman"/>
-          <w:sz w:val="28"/>
-        </w:rPr>
-      </w:pPr>
+      <w:bookmarkStart w:id="13" w:name="_GoBack"/>
+      <w:bookmarkEnd w:id="13"/>
     </w:p>
     <w:p>
       <w:pPr>
@@ -10442,7 +7568,25 @@
             <w:sz w:val="28"/>
             <w:u w:val="single"/>
           </w:rPr>
-          <w:t>kiểm thử chức năng</w:t>
+          <w:t>kiểm thử c</w:t>
+        </w:r>
+        <w:r>
+          <w:rPr>
+            <w:rFonts w:ascii="Times New Roman" w:eastAsia="Times New Roman" w:hAnsi="Times New Roman" w:cs="Times New Roman"/>
+            <w:color w:val="0000FF"/>
+            <w:sz w:val="28"/>
+            <w:u w:val="single"/>
+          </w:rPr>
+          <w:t>h</w:t>
+        </w:r>
+        <w:r>
+          <w:rPr>
+            <w:rFonts w:ascii="Times New Roman" w:eastAsia="Times New Roman" w:hAnsi="Times New Roman" w:cs="Times New Roman"/>
+            <w:color w:val="0000FF"/>
+            <w:sz w:val="28"/>
+            <w:u w:val="single"/>
+          </w:rPr>
+          <w:t>ức năng</w:t>
         </w:r>
       </w:hyperlink>
       <w:r>
@@ -10452,25 +7596,6 @@
         </w:rPr>
         <w:br/>
       </w:r>
-    </w:p>
-    <w:p>
-      <w:pPr>
-        <w:spacing w:after="0" w:line="276" w:lineRule="auto"/>
-        <w:rPr>
-          <w:rFonts w:ascii="Times New Roman" w:eastAsia="Times New Roman" w:hAnsi="Times New Roman" w:cs="Times New Roman"/>
-          <w:sz w:val="28"/>
-        </w:rPr>
-      </w:pPr>
-    </w:p>
-    <w:p>
-      <w:pPr>
-        <w:spacing w:after="0" w:line="276" w:lineRule="auto"/>
-        <w:rPr>
-          <w:rFonts w:ascii="Times New Roman" w:eastAsia="Times New Roman" w:hAnsi="Times New Roman" w:cs="Times New Roman"/>
-          <w:sz w:val="28"/>
-          <w:shd w:val="clear" w:color="auto" w:fill="FFFF00"/>
-        </w:rPr>
-      </w:pPr>
     </w:p>
     <w:p>
       <w:pPr>

</xml_diff>

<commit_message>
thêm kiểm thử giao diện
</commit_message>
<xml_diff>
--- a/CSE481-Sprint.docx
+++ b/CSE481-Sprint.docx
@@ -80,7 +80,7 @@
           <v:shape id="rectole0000000000" o:spid="_x0000_i1025" type="#_x0000_t75" style="width:268.5pt;height:148.5pt" o:ole="">
             <v:imagedata r:id="rId8" o:title=""/>
           </v:shape>
-          <o:OLEObject Type="Embed" ProgID="StaticMetafile" ShapeID="rectole0000000000" DrawAspect="Content" ObjectID="_1758483900" r:id="rId9"/>
+          <o:OLEObject Type="Embed" ProgID="StaticMetafile" ShapeID="rectole0000000000" DrawAspect="Content" ObjectID="_1758484283" r:id="rId9"/>
         </w:object>
       </w:r>
     </w:p>
@@ -377,7 +377,6 @@
           <w:i/>
           <w:sz w:val="26"/>
         </w:rPr>
-        <w:lastRenderedPageBreak/>
         <w:t>Hà Nội, tháng 10 năm 2023</w:t>
       </w:r>
     </w:p>
@@ -450,7 +449,7 @@
           <v:shape id="rectole0000000001" o:spid="_x0000_i1026" type="#_x0000_t75" style="width:6in;height:199.5pt" o:ole="">
             <v:imagedata r:id="rId10" o:title=""/>
           </v:shape>
-          <o:OLEObject Type="Embed" ProgID="StaticDib" ShapeID="rectole0000000001" DrawAspect="Content" ObjectID="_1758483901" r:id="rId11"/>
+          <o:OLEObject Type="Embed" ProgID="StaticDib" ShapeID="rectole0000000001" DrawAspect="Content" ObjectID="_1758484284" r:id="rId11"/>
         </w:object>
       </w:r>
     </w:p>
@@ -476,7 +475,6 @@
         <w:pStyle w:val="Heading2"/>
       </w:pPr>
       <w:r>
-        <w:lastRenderedPageBreak/>
         <w:t xml:space="preserve">1.2 Biểu đồ </w:t>
       </w:r>
       <w:r>
@@ -659,7 +657,6 @@
           <w:sz w:val="30"/>
           <w:szCs w:val="30"/>
         </w:rPr>
-        <w:lastRenderedPageBreak/>
         <w:t>1.2.3 DFD Level</w:t>
       </w:r>
       <w:r>
@@ -812,7 +809,6 @@
           <w:sz w:val="30"/>
           <w:szCs w:val="30"/>
         </w:rPr>
-        <w:lastRenderedPageBreak/>
         <w:t>1.2.5 DFD Quản</w:t>
       </w:r>
       <w:r>
@@ -963,7 +959,6 @@
       <w:bookmarkEnd w:id="6"/>
       <w:bookmarkEnd w:id="7"/>
       <w:r>
-        <w:lastRenderedPageBreak/>
         <w:t>1.3 Sơ</w:t>
       </w:r>
       <w:r>
@@ -1573,7 +1568,6 @@
               <w:rPr>
                 <w:i/>
               </w:rPr>
-              <w:lastRenderedPageBreak/>
               <w:t>Description</w:t>
             </w:r>
           </w:p>
@@ -2712,7 +2706,6 @@
               <w:rPr>
                 <w:i/>
               </w:rPr>
-              <w:lastRenderedPageBreak/>
               <w:t>Flow of Events</w:t>
             </w:r>
           </w:p>
@@ -3673,7 +3666,6 @@
           <w:sz w:val="30"/>
           <w:szCs w:val="30"/>
         </w:rPr>
-        <w:lastRenderedPageBreak/>
         <w:t>1.4.4 Use</w:t>
       </w:r>
       <w:r>
@@ -5144,7 +5136,6 @@
               <w:rPr>
                 <w:lang w:val="vi-VN"/>
               </w:rPr>
-              <w:lastRenderedPageBreak/>
               <w:t>Actor</w:t>
             </w:r>
           </w:p>
@@ -5669,7 +5660,6 @@
           <w:color w:val="434343"/>
           <w:sz w:val="30"/>
         </w:rPr>
-        <w:lastRenderedPageBreak/>
         <w:t>1.5.3 SD Đổi mật khẩu</w:t>
       </w:r>
     </w:p>
@@ -5686,7 +5676,7 @@
           <v:shape id="rectole0000000005" o:spid="_x0000_i1027" type="#_x0000_t75" style="width:541.5pt;height:322.5pt" o:ole="">
             <v:imagedata r:id="rId19" o:title=""/>
           </v:shape>
-          <o:OLEObject Type="Embed" ProgID="StaticMetafile" ShapeID="rectole0000000005" DrawAspect="Content" ObjectID="_1758483902" r:id="rId20"/>
+          <o:OLEObject Type="Embed" ProgID="StaticMetafile" ShapeID="rectole0000000005" DrawAspect="Content" ObjectID="_1758484285" r:id="rId20"/>
         </w:object>
       </w:r>
     </w:p>
@@ -5879,7 +5869,6 @@
           <w:color w:val="434343"/>
           <w:sz w:val="28"/>
         </w:rPr>
-        <w:lastRenderedPageBreak/>
         <w:t xml:space="preserve">1.5.9 </w:t>
       </w:r>
       <w:r>
@@ -6112,7 +6101,6 @@
           <w:b/>
           <w:sz w:val="40"/>
         </w:rPr>
-        <w:lastRenderedPageBreak/>
         <w:t>II. Thiết kế phần mềm</w:t>
       </w:r>
     </w:p>
@@ -6271,7 +6259,7 @@
           <v:shape id="rectole0000000007" o:spid="_x0000_i1028" type="#_x0000_t75" style="width:541.5pt;height:444pt" o:ole="">
             <v:imagedata r:id="rId22" o:title=""/>
           </v:shape>
-          <o:OLEObject Type="Embed" ProgID="StaticMetafile" ShapeID="rectole0000000007" DrawAspect="Content" ObjectID="_1758483903" r:id="rId23"/>
+          <o:OLEObject Type="Embed" ProgID="StaticMetafile" ShapeID="rectole0000000007" DrawAspect="Content" ObjectID="_1758484286" r:id="rId23"/>
         </w:object>
       </w:r>
     </w:p>
@@ -6449,7 +6437,6 @@
           <w:color w:val="434343"/>
           <w:sz w:val="30"/>
         </w:rPr>
-        <w:lastRenderedPageBreak/>
         <w:t>3.2 Mối liên kết</w:t>
       </w:r>
     </w:p>
@@ -7131,7 +7118,6 @@
           <w:rFonts w:ascii="Times New Roman" w:eastAsia="Times New Roman" w:hAnsi="Times New Roman" w:cs="Times New Roman"/>
           <w:sz w:val="28"/>
         </w:rPr>
-        <w:lastRenderedPageBreak/>
         <w:t>=&gt; Đạt 3NF vì các thuộc tính không khóa phụ thuộc trực tiếp vào khóa chính A</w:t>
       </w:r>
     </w:p>
@@ -7454,7 +7440,6 @@
           <w:b/>
           <w:sz w:val="40"/>
         </w:rPr>
-        <w:lastRenderedPageBreak/>
         <w:t>III. Mã nguồn</w:t>
       </w:r>
     </w:p>
@@ -7534,11 +7519,29 @@
             <w:sz w:val="28"/>
             <w:u w:val="single"/>
           </w:rPr>
-          <w:t>kiểm thử giao diện</w:t>
+          <w:t>kiểm thử gia</w:t>
+        </w:r>
+        <w:bookmarkStart w:id="13" w:name="_GoBack"/>
+        <w:bookmarkEnd w:id="13"/>
+        <w:r>
+          <w:rPr>
+            <w:rFonts w:ascii="Times New Roman" w:eastAsia="Times New Roman" w:hAnsi="Times New Roman" w:cs="Times New Roman"/>
+            <w:color w:val="0000FF"/>
+            <w:sz w:val="28"/>
+            <w:u w:val="single"/>
+          </w:rPr>
+          <w:t>o</w:t>
+        </w:r>
+        <w:r>
+          <w:rPr>
+            <w:rFonts w:ascii="Times New Roman" w:eastAsia="Times New Roman" w:hAnsi="Times New Roman" w:cs="Times New Roman"/>
+            <w:color w:val="0000FF"/>
+            <w:sz w:val="28"/>
+            <w:u w:val="single"/>
+          </w:rPr>
+          <w:t xml:space="preserve"> diện</w:t>
         </w:r>
       </w:hyperlink>
-      <w:bookmarkStart w:id="13" w:name="_GoBack"/>
-      <w:bookmarkEnd w:id="13"/>
     </w:p>
     <w:p>
       <w:pPr>
@@ -7568,25 +7571,7 @@
             <w:sz w:val="28"/>
             <w:u w:val="single"/>
           </w:rPr>
-          <w:t>kiểm thử c</w:t>
-        </w:r>
-        <w:r>
-          <w:rPr>
-            <w:rFonts w:ascii="Times New Roman" w:eastAsia="Times New Roman" w:hAnsi="Times New Roman" w:cs="Times New Roman"/>
-            <w:color w:val="0000FF"/>
-            <w:sz w:val="28"/>
-            <w:u w:val="single"/>
-          </w:rPr>
-          <w:t>h</w:t>
-        </w:r>
-        <w:r>
-          <w:rPr>
-            <w:rFonts w:ascii="Times New Roman" w:eastAsia="Times New Roman" w:hAnsi="Times New Roman" w:cs="Times New Roman"/>
-            <w:color w:val="0000FF"/>
-            <w:sz w:val="28"/>
-            <w:u w:val="single"/>
-          </w:rPr>
-          <w:t>ức năng</w:t>
+          <w:t>kiểm thử chức năng</w:t>
         </w:r>
       </w:hyperlink>
       <w:r>

</xml_diff>